<commit_message>
Se realizo y finalizo el informe correspondiente
</commit_message>
<xml_diff>
--- a/BLOCKBUSTER_ROLDAN.docx
+++ b/BLOCKBUSTER_ROLDAN.docx
@@ -4248,8 +4248,8 @@
       </w:r>
       <w:r>
         <w:drawing>
-          <wp:inline wp14:editId="3DA2DB4E" wp14:anchorId="040EE765">
-            <wp:extent cx="1973862" cy="1876687"/>
+          <wp:inline wp14:editId="486F01FB" wp14:anchorId="040EE765">
+            <wp:extent cx="2931577" cy="2787253"/>
             <wp:effectExtent l="0" t="0" r="0" b="0"/>
             <wp:docPr id="1291673324" name="drawing"/>
             <wp:cNvGraphicFramePr>
@@ -4277,7 +4277,7 @@
                   <pic:spPr>
                     <a:xfrm rot="0">
                       <a:off x="0" y="0"/>
-                      <a:ext cx="1973862" cy="1876687"/>
+                      <a:ext cx="2931577" cy="2787253"/>
                     </a:xfrm>
                     <a:prstGeom prst="rect">
                       <a:avLst/>
@@ -4995,6 +4995,534 @@
     </w:p>
     <w:p>
       <w:pPr>
+        <w:widowControl w:val="0"/>
+        <w:spacing w:after="200" w:line="240" w:lineRule="auto"/>
+        <w:rPr>
+          <w:rFonts w:ascii="Arial" w:hAnsi="Arial" w:eastAsia="Arial" w:cs="Arial"/>
+          <w:b w:val="0"/>
+          <w:bCs w:val="0"/>
+          <w:i w:val="0"/>
+          <w:iCs w:val="0"/>
+          <w:caps w:val="0"/>
+          <w:smallCaps w:val="0"/>
+          <w:noProof w:val="0"/>
+          <w:color w:val="434343"/>
+          <w:sz w:val="28"/>
+          <w:szCs w:val="28"/>
+          <w:lang w:val="es-ES"/>
+        </w:rPr>
+      </w:pPr>
+      <w:r>
+        <w:rPr>
+          <w:rFonts w:ascii="Arial" w:hAnsi="Arial" w:eastAsia="Arial" w:cs="Arial"/>
+          <w:b w:val="0"/>
+          <w:bCs w:val="0"/>
+          <w:i w:val="0"/>
+          <w:iCs w:val="0"/>
+          <w:caps w:val="0"/>
+          <w:smallCaps w:val="0"/>
+          <w:noProof w:val="0"/>
+          <w:color w:val="434343"/>
+          <w:sz w:val="28"/>
+          <w:szCs w:val="28"/>
+          <w:lang w:val="es-419"/>
+        </w:rPr>
+        <w:t>Función</w:t>
+      </w:r>
+      <w:r>
+        <w:rPr>
+          <w:rFonts w:ascii="Arial" w:hAnsi="Arial" w:eastAsia="Arial" w:cs="Arial"/>
+          <w:b w:val="0"/>
+          <w:bCs w:val="0"/>
+          <w:i w:val="0"/>
+          <w:iCs w:val="0"/>
+          <w:caps w:val="0"/>
+          <w:smallCaps w:val="0"/>
+          <w:noProof w:val="0"/>
+          <w:color w:val="434343"/>
+          <w:sz w:val="28"/>
+          <w:szCs w:val="28"/>
+          <w:lang w:val="es-419"/>
+        </w:rPr>
+        <w:t>1</w:t>
+      </w:r>
+      <w:r>
+        <w:rPr>
+          <w:rFonts w:ascii="Arial" w:hAnsi="Arial" w:eastAsia="Arial" w:cs="Arial"/>
+          <w:b w:val="0"/>
+          <w:bCs w:val="0"/>
+          <w:i w:val="0"/>
+          <w:iCs w:val="0"/>
+          <w:caps w:val="0"/>
+          <w:smallCaps w:val="0"/>
+          <w:noProof w:val="0"/>
+          <w:color w:val="434343"/>
+          <w:sz w:val="28"/>
+          <w:szCs w:val="28"/>
+          <w:lang w:val="es-419"/>
+        </w:rPr>
+        <w:t>:</w:t>
+      </w:r>
+      <w:r>
+        <w:rPr>
+          <w:rFonts w:ascii="Arial" w:hAnsi="Arial" w:eastAsia="Arial" w:cs="Arial"/>
+          <w:b w:val="0"/>
+          <w:bCs w:val="0"/>
+          <w:i w:val="0"/>
+          <w:iCs w:val="0"/>
+          <w:caps w:val="0"/>
+          <w:smallCaps w:val="0"/>
+          <w:noProof w:val="0"/>
+          <w:color w:val="434343"/>
+          <w:sz w:val="28"/>
+          <w:szCs w:val="28"/>
+          <w:lang w:val="es-419"/>
+        </w:rPr>
+        <w:t xml:space="preserve"> peliculas_por_actor</w:t>
+      </w:r>
+    </w:p>
+    <w:p>
+      <w:pPr>
+        <w:widowControl w:val="0"/>
+        <w:spacing w:after="200" w:line="240" w:lineRule="auto"/>
+        <w:rPr>
+          <w:rFonts w:ascii="Segoe UI" w:hAnsi="Segoe UI" w:eastAsia="Segoe UI" w:cs="Segoe UI"/>
+          <w:b w:val="0"/>
+          <w:bCs w:val="0"/>
+          <w:i w:val="0"/>
+          <w:iCs w:val="0"/>
+          <w:caps w:val="0"/>
+          <w:smallCaps w:val="0"/>
+          <w:noProof w:val="0"/>
+          <w:color w:val="434343"/>
+          <w:sz w:val="20"/>
+          <w:szCs w:val="20"/>
+          <w:lang w:val="es-419"/>
+        </w:rPr>
+      </w:pPr>
+      <w:r>
+        <w:rPr>
+          <w:rFonts w:ascii="Segoe UI" w:hAnsi="Segoe UI" w:eastAsia="Segoe UI" w:cs="Segoe UI"/>
+          <w:b w:val="0"/>
+          <w:bCs w:val="0"/>
+          <w:i w:val="0"/>
+          <w:iCs w:val="0"/>
+          <w:caps w:val="0"/>
+          <w:smallCaps w:val="0"/>
+          <w:noProof w:val="0"/>
+          <w:color w:val="434343"/>
+          <w:sz w:val="20"/>
+          <w:szCs w:val="20"/>
+          <w:lang w:val="es-419"/>
+        </w:rPr>
+        <w:t>Descripción:</w:t>
+      </w:r>
+      <w:r>
+        <w:rPr>
+          <w:rFonts w:ascii="Segoe UI" w:hAnsi="Segoe UI" w:eastAsia="Segoe UI" w:cs="Segoe UI"/>
+          <w:b w:val="0"/>
+          <w:bCs w:val="0"/>
+          <w:i w:val="0"/>
+          <w:iCs w:val="0"/>
+          <w:caps w:val="0"/>
+          <w:smallCaps w:val="0"/>
+          <w:noProof w:val="0"/>
+          <w:color w:val="434343"/>
+          <w:sz w:val="20"/>
+          <w:szCs w:val="20"/>
+          <w:lang w:val="es-419"/>
+        </w:rPr>
+        <w:t xml:space="preserve"> es una </w:t>
+      </w:r>
+      <w:r>
+        <w:rPr>
+          <w:rFonts w:ascii="Segoe UI" w:hAnsi="Segoe UI" w:eastAsia="Segoe UI" w:cs="Segoe UI"/>
+          <w:b w:val="0"/>
+          <w:bCs w:val="0"/>
+          <w:i w:val="0"/>
+          <w:iCs w:val="0"/>
+          <w:caps w:val="0"/>
+          <w:smallCaps w:val="0"/>
+          <w:noProof w:val="0"/>
+          <w:color w:val="434343"/>
+          <w:sz w:val="20"/>
+          <w:szCs w:val="20"/>
+          <w:lang w:val="es-419"/>
+        </w:rPr>
+        <w:t>función</w:t>
+      </w:r>
+      <w:r>
+        <w:rPr>
+          <w:rFonts w:ascii="Segoe UI" w:hAnsi="Segoe UI" w:eastAsia="Segoe UI" w:cs="Segoe UI"/>
+          <w:b w:val="0"/>
+          <w:bCs w:val="0"/>
+          <w:i w:val="0"/>
+          <w:iCs w:val="0"/>
+          <w:caps w:val="0"/>
+          <w:smallCaps w:val="0"/>
+          <w:noProof w:val="0"/>
+          <w:color w:val="434343"/>
+          <w:sz w:val="20"/>
+          <w:szCs w:val="20"/>
+          <w:lang w:val="es-419"/>
+        </w:rPr>
+        <w:t xml:space="preserve"> que recibe como para metro un id _actor y </w:t>
+      </w:r>
+      <w:r>
+        <w:rPr>
+          <w:rFonts w:ascii="Segoe UI" w:hAnsi="Segoe UI" w:eastAsia="Segoe UI" w:cs="Segoe UI"/>
+          <w:b w:val="0"/>
+          <w:bCs w:val="0"/>
+          <w:i w:val="0"/>
+          <w:iCs w:val="0"/>
+          <w:caps w:val="0"/>
+          <w:smallCaps w:val="0"/>
+          <w:noProof w:val="0"/>
+          <w:color w:val="434343"/>
+          <w:sz w:val="20"/>
+          <w:szCs w:val="20"/>
+          <w:lang w:val="es-419"/>
+        </w:rPr>
+        <w:t xml:space="preserve">retorna las </w:t>
+      </w:r>
+      <w:r>
+        <w:rPr>
+          <w:rFonts w:ascii="Segoe UI" w:hAnsi="Segoe UI" w:eastAsia="Segoe UI" w:cs="Segoe UI"/>
+          <w:b w:val="0"/>
+          <w:bCs w:val="0"/>
+          <w:i w:val="0"/>
+          <w:iCs w:val="0"/>
+          <w:caps w:val="0"/>
+          <w:smallCaps w:val="0"/>
+          <w:noProof w:val="0"/>
+          <w:color w:val="434343"/>
+          <w:sz w:val="20"/>
+          <w:szCs w:val="20"/>
+          <w:lang w:val="es-419"/>
+        </w:rPr>
+        <w:t>películas</w:t>
+      </w:r>
+      <w:r>
+        <w:rPr>
+          <w:rFonts w:ascii="Segoe UI" w:hAnsi="Segoe UI" w:eastAsia="Segoe UI" w:cs="Segoe UI"/>
+          <w:b w:val="0"/>
+          <w:bCs w:val="0"/>
+          <w:i w:val="0"/>
+          <w:iCs w:val="0"/>
+          <w:caps w:val="0"/>
+          <w:smallCaps w:val="0"/>
+          <w:noProof w:val="0"/>
+          <w:color w:val="434343"/>
+          <w:sz w:val="20"/>
+          <w:szCs w:val="20"/>
+          <w:lang w:val="es-419"/>
+        </w:rPr>
+        <w:t xml:space="preserve"> que participo ese actor </w:t>
+      </w:r>
+    </w:p>
+    <w:p>
+      <w:pPr>
+        <w:widowControl w:val="0"/>
+        <w:spacing w:after="200" w:line="240" w:lineRule="auto"/>
+        <w:rPr>
+          <w:rFonts w:ascii="Segoe UI" w:hAnsi="Segoe UI" w:eastAsia="Segoe UI" w:cs="Segoe UI"/>
+          <w:b w:val="0"/>
+          <w:bCs w:val="0"/>
+          <w:i w:val="0"/>
+          <w:iCs w:val="0"/>
+          <w:caps w:val="0"/>
+          <w:smallCaps w:val="0"/>
+          <w:noProof w:val="0"/>
+          <w:color w:val="434343"/>
+          <w:sz w:val="20"/>
+          <w:szCs w:val="20"/>
+          <w:lang w:val="es-419"/>
+        </w:rPr>
+      </w:pPr>
+      <w:r>
+        <w:rPr>
+          <w:rFonts w:ascii="Segoe UI" w:hAnsi="Segoe UI" w:eastAsia="Segoe UI" w:cs="Segoe UI"/>
+          <w:b w:val="0"/>
+          <w:bCs w:val="0"/>
+          <w:i w:val="0"/>
+          <w:iCs w:val="0"/>
+          <w:caps w:val="0"/>
+          <w:smallCaps w:val="0"/>
+          <w:noProof w:val="0"/>
+          <w:color w:val="434343"/>
+          <w:sz w:val="20"/>
+          <w:szCs w:val="20"/>
+          <w:lang w:val="es-419"/>
+        </w:rPr>
+        <w:t>Objetivo:</w:t>
+      </w:r>
+      <w:r>
+        <w:rPr>
+          <w:rFonts w:ascii="Segoe UI" w:hAnsi="Segoe UI" w:eastAsia="Segoe UI" w:cs="Segoe UI"/>
+          <w:b w:val="0"/>
+          <w:bCs w:val="0"/>
+          <w:i w:val="0"/>
+          <w:iCs w:val="0"/>
+          <w:caps w:val="0"/>
+          <w:smallCaps w:val="0"/>
+          <w:noProof w:val="0"/>
+          <w:color w:val="434343"/>
+          <w:sz w:val="20"/>
+          <w:szCs w:val="20"/>
+          <w:lang w:val="es-419"/>
+        </w:rPr>
+        <w:t xml:space="preserve"> </w:t>
+      </w:r>
+      <w:r>
+        <w:rPr>
+          <w:rFonts w:ascii="Segoe UI" w:hAnsi="Segoe UI" w:eastAsia="Segoe UI" w:cs="Segoe UI"/>
+          <w:b w:val="0"/>
+          <w:bCs w:val="0"/>
+          <w:i w:val="0"/>
+          <w:iCs w:val="0"/>
+          <w:caps w:val="0"/>
+          <w:smallCaps w:val="0"/>
+          <w:noProof w:val="0"/>
+          <w:color w:val="434343"/>
+          <w:sz w:val="20"/>
+          <w:szCs w:val="20"/>
+          <w:lang w:val="es-419"/>
+        </w:rPr>
+        <w:t xml:space="preserve">tiene como objetivo, filtrar y mostrar las películas en las cuales integra el actor en </w:t>
+      </w:r>
+      <w:r>
+        <w:rPr>
+          <w:rFonts w:ascii="Segoe UI" w:hAnsi="Segoe UI" w:eastAsia="Segoe UI" w:cs="Segoe UI"/>
+          <w:b w:val="0"/>
+          <w:bCs w:val="0"/>
+          <w:i w:val="0"/>
+          <w:iCs w:val="0"/>
+          <w:caps w:val="0"/>
+          <w:smallCaps w:val="0"/>
+          <w:noProof w:val="0"/>
+          <w:color w:val="434343"/>
+          <w:sz w:val="20"/>
+          <w:szCs w:val="20"/>
+          <w:lang w:val="es-419"/>
+        </w:rPr>
+        <w:t>cuestión</w:t>
+      </w:r>
+      <w:r>
+        <w:rPr>
+          <w:rFonts w:ascii="Segoe UI" w:hAnsi="Segoe UI" w:eastAsia="Segoe UI" w:cs="Segoe UI"/>
+          <w:b w:val="0"/>
+          <w:bCs w:val="0"/>
+          <w:i w:val="0"/>
+          <w:iCs w:val="0"/>
+          <w:caps w:val="0"/>
+          <w:smallCaps w:val="0"/>
+          <w:noProof w:val="0"/>
+          <w:color w:val="434343"/>
+          <w:sz w:val="20"/>
+          <w:szCs w:val="20"/>
+          <w:lang w:val="es-419"/>
+        </w:rPr>
+        <w:t xml:space="preserve"> </w:t>
+      </w:r>
+    </w:p>
+    <w:p>
+      <w:pPr>
+        <w:widowControl w:val="0"/>
+        <w:spacing w:after="200" w:line="240" w:lineRule="auto"/>
+        <w:rPr>
+          <w:rFonts w:ascii="Segoe UI" w:hAnsi="Segoe UI" w:eastAsia="Segoe UI" w:cs="Segoe UI"/>
+          <w:b w:val="0"/>
+          <w:bCs w:val="0"/>
+          <w:i w:val="0"/>
+          <w:iCs w:val="0"/>
+          <w:caps w:val="0"/>
+          <w:smallCaps w:val="0"/>
+          <w:noProof w:val="0"/>
+          <w:color w:val="434343" w:themeColor="text1" w:themeTint="FF" w:themeShade="FF"/>
+          <w:sz w:val="20"/>
+          <w:szCs w:val="20"/>
+          <w:lang w:val="es-419"/>
+        </w:rPr>
+      </w:pPr>
+      <w:r>
+        <w:rPr>
+          <w:rFonts w:ascii="Segoe UI" w:hAnsi="Segoe UI" w:eastAsia="Segoe UI" w:cs="Segoe UI"/>
+          <w:b w:val="0"/>
+          <w:bCs w:val="0"/>
+          <w:i w:val="0"/>
+          <w:iCs w:val="0"/>
+          <w:caps w:val="0"/>
+          <w:smallCaps w:val="0"/>
+          <w:noProof w:val="0"/>
+          <w:color w:val="434343"/>
+          <w:sz w:val="20"/>
+          <w:szCs w:val="20"/>
+          <w:lang w:val="es-419"/>
+        </w:rPr>
+        <w:t>Tablas/Datos que manipulan:</w:t>
+      </w:r>
+      <w:r>
+        <w:rPr>
+          <w:rFonts w:ascii="Segoe UI" w:hAnsi="Segoe UI" w:eastAsia="Segoe UI" w:cs="Segoe UI"/>
+          <w:b w:val="0"/>
+          <w:bCs w:val="0"/>
+          <w:i w:val="0"/>
+          <w:iCs w:val="0"/>
+          <w:caps w:val="0"/>
+          <w:smallCaps w:val="0"/>
+          <w:noProof w:val="0"/>
+          <w:color w:val="434343"/>
+          <w:sz w:val="20"/>
+          <w:szCs w:val="20"/>
+          <w:lang w:val="es-419"/>
+        </w:rPr>
+        <w:t xml:space="preserve"> </w:t>
+      </w:r>
+      <w:r>
+        <w:rPr>
+          <w:rFonts w:ascii="Segoe UI" w:hAnsi="Segoe UI" w:eastAsia="Segoe UI" w:cs="Segoe UI"/>
+          <w:b w:val="0"/>
+          <w:bCs w:val="0"/>
+          <w:i w:val="0"/>
+          <w:iCs w:val="0"/>
+          <w:caps w:val="0"/>
+          <w:smallCaps w:val="0"/>
+          <w:noProof w:val="0"/>
+          <w:color w:val="434343"/>
+          <w:sz w:val="20"/>
+          <w:szCs w:val="20"/>
+          <w:lang w:val="es-419"/>
+        </w:rPr>
+        <w:t>utiliza</w:t>
+      </w:r>
+      <w:r>
+        <w:rPr>
+          <w:rFonts w:ascii="Segoe UI" w:hAnsi="Segoe UI" w:eastAsia="Segoe UI" w:cs="Segoe UI"/>
+          <w:b w:val="0"/>
+          <w:bCs w:val="0"/>
+          <w:i w:val="0"/>
+          <w:iCs w:val="0"/>
+          <w:caps w:val="0"/>
+          <w:smallCaps w:val="0"/>
+          <w:noProof w:val="0"/>
+          <w:color w:val="434343"/>
+          <w:sz w:val="20"/>
+          <w:szCs w:val="20"/>
+          <w:lang w:val="es-419"/>
+        </w:rPr>
+        <w:t xml:space="preserve"> la tabla de </w:t>
+      </w:r>
+      <w:r>
+        <w:rPr>
+          <w:rFonts w:ascii="Segoe UI" w:hAnsi="Segoe UI" w:eastAsia="Segoe UI" w:cs="Segoe UI"/>
+          <w:b w:val="0"/>
+          <w:bCs w:val="0"/>
+          <w:i w:val="0"/>
+          <w:iCs w:val="0"/>
+          <w:caps w:val="0"/>
+          <w:smallCaps w:val="0"/>
+          <w:noProof w:val="0"/>
+          <w:color w:val="434343"/>
+          <w:sz w:val="20"/>
+          <w:szCs w:val="20"/>
+          <w:lang w:val="es-419"/>
+        </w:rPr>
+        <w:t>peliculas_y_actores</w:t>
+      </w:r>
+      <w:r>
+        <w:rPr>
+          <w:rFonts w:ascii="Segoe UI" w:hAnsi="Segoe UI" w:eastAsia="Segoe UI" w:cs="Segoe UI"/>
+          <w:b w:val="0"/>
+          <w:bCs w:val="0"/>
+          <w:i w:val="0"/>
+          <w:iCs w:val="0"/>
+          <w:caps w:val="0"/>
+          <w:smallCaps w:val="0"/>
+          <w:noProof w:val="0"/>
+          <w:color w:val="434343"/>
+          <w:sz w:val="20"/>
+          <w:szCs w:val="20"/>
+          <w:lang w:val="es-419"/>
+        </w:rPr>
+        <w:t xml:space="preserve"> para obtener esta </w:t>
+      </w:r>
+      <w:r>
+        <w:rPr>
+          <w:rFonts w:ascii="Segoe UI" w:hAnsi="Segoe UI" w:eastAsia="Segoe UI" w:cs="Segoe UI"/>
+          <w:b w:val="0"/>
+          <w:bCs w:val="0"/>
+          <w:i w:val="0"/>
+          <w:iCs w:val="0"/>
+          <w:caps w:val="0"/>
+          <w:smallCaps w:val="0"/>
+          <w:noProof w:val="0"/>
+          <w:color w:val="434343"/>
+          <w:sz w:val="20"/>
+          <w:szCs w:val="20"/>
+          <w:lang w:val="es-419"/>
+        </w:rPr>
+        <w:t>inf</w:t>
+      </w:r>
+      <w:r>
+        <w:rPr>
+          <w:rFonts w:ascii="Segoe UI" w:hAnsi="Segoe UI" w:eastAsia="Segoe UI" w:cs="Segoe UI"/>
+          <w:b w:val="0"/>
+          <w:bCs w:val="0"/>
+          <w:i w:val="0"/>
+          <w:iCs w:val="0"/>
+          <w:caps w:val="0"/>
+          <w:smallCaps w:val="0"/>
+          <w:noProof w:val="0"/>
+          <w:color w:val="434343"/>
+          <w:sz w:val="20"/>
+          <w:szCs w:val="20"/>
+          <w:lang w:val="es-419"/>
+        </w:rPr>
+        <w:t>o</w:t>
+      </w:r>
+      <w:r>
+        <w:rPr>
+          <w:rFonts w:ascii="Segoe UI" w:hAnsi="Segoe UI" w:eastAsia="Segoe UI" w:cs="Segoe UI"/>
+          <w:b w:val="0"/>
+          <w:bCs w:val="0"/>
+          <w:i w:val="0"/>
+          <w:iCs w:val="0"/>
+          <w:caps w:val="0"/>
+          <w:smallCaps w:val="0"/>
+          <w:noProof w:val="0"/>
+          <w:color w:val="434343"/>
+          <w:sz w:val="20"/>
+          <w:szCs w:val="20"/>
+          <w:lang w:val="es-419"/>
+        </w:rPr>
+        <w:t>.</w:t>
+      </w:r>
+    </w:p>
+    <w:p>
+      <w:pPr>
+        <w:rPr>
+          <w:rFonts w:ascii="DM Sans" w:hAnsi="DM Sans" w:eastAsia="DM Sans" w:cs="DM Sans"/>
+          <w:b w:val="0"/>
+          <w:bCs w:val="0"/>
+          <w:i w:val="0"/>
+          <w:iCs w:val="0"/>
+          <w:caps w:val="0"/>
+          <w:smallCaps w:val="0"/>
+          <w:noProof w:val="0"/>
+          <w:color w:val="000000" w:themeColor="text1" w:themeTint="FF" w:themeShade="FF"/>
+          <w:sz w:val="22"/>
+          <w:szCs w:val="22"/>
+          <w:lang w:val="es-ES"/>
+        </w:rPr>
+      </w:pPr>
+    </w:p>
+    <w:p>
+      <w:pPr>
+        <w:pStyle w:val="ListParagraph"/>
+        <w:numPr>
+          <w:ilvl w:val="0"/>
+          <w:numId w:val="10"/>
+        </w:numPr>
         <w:rPr>
           <w:rFonts w:ascii="DM Sans" w:hAnsi="DM Sans" w:eastAsia="DM Sans" w:cs="DM Sans"/>
           <w:b w:val="0"/>
@@ -5011,11 +5539,629 @@
         </w:rPr>
       </w:pPr>
       <w:r>
+        <w:rPr>
+          <w:rFonts w:ascii="DM Sans" w:hAnsi="DM Sans" w:eastAsia="DM Sans" w:cs="DM Sans"/>
+          <w:b w:val="0"/>
+          <w:bCs w:val="0"/>
+          <w:i w:val="0"/>
+          <w:iCs w:val="0"/>
+          <w:caps w:val="0"/>
+          <w:smallCaps w:val="0"/>
+          <w:noProof w:val="0"/>
+          <w:color w:val="000000" w:themeColor="text1" w:themeTint="FF" w:themeShade="FF"/>
+          <w:sz w:val="40"/>
+          <w:szCs w:val="40"/>
+          <w:lang w:val="es-419"/>
+        </w:rPr>
+        <w:t>Stored Procedures</w:t>
+      </w:r>
+    </w:p>
+    <w:p>
+      <w:pPr/>
+    </w:p>
+    <w:p>
+      <w:pPr>
+        <w:widowControl w:val="0"/>
+        <w:spacing w:after="200" w:line="240" w:lineRule="auto"/>
+        <w:rPr>
+          <w:rFonts w:ascii="Arial" w:hAnsi="Arial" w:eastAsia="Arial" w:cs="Arial"/>
+          <w:b w:val="0"/>
+          <w:bCs w:val="0"/>
+          <w:i w:val="0"/>
+          <w:iCs w:val="0"/>
+          <w:caps w:val="0"/>
+          <w:smallCaps w:val="0"/>
+          <w:noProof w:val="0"/>
+          <w:color w:val="434343"/>
+          <w:sz w:val="28"/>
+          <w:szCs w:val="28"/>
+          <w:lang w:val="es-ES"/>
+        </w:rPr>
+      </w:pPr>
+      <w:r>
+        <w:rPr>
+          <w:rFonts w:ascii="Arial" w:hAnsi="Arial" w:eastAsia="Arial" w:cs="Arial"/>
+          <w:b w:val="0"/>
+          <w:bCs w:val="0"/>
+          <w:i w:val="0"/>
+          <w:iCs w:val="0"/>
+          <w:caps w:val="0"/>
+          <w:smallCaps w:val="0"/>
+          <w:noProof w:val="0"/>
+          <w:color w:val="434343"/>
+          <w:sz w:val="28"/>
+          <w:szCs w:val="28"/>
+          <w:lang w:val="es-419"/>
+        </w:rPr>
+        <w:t>Procedimiento1:</w:t>
+      </w:r>
+    </w:p>
+    <w:p>
+      <w:pPr>
+        <w:widowControl w:val="0"/>
+        <w:spacing w:after="200" w:line="240" w:lineRule="auto"/>
+        <w:rPr>
+          <w:rFonts w:ascii="Segoe UI" w:hAnsi="Segoe UI" w:eastAsia="Segoe UI" w:cs="Segoe UI"/>
+          <w:b w:val="0"/>
+          <w:bCs w:val="0"/>
+          <w:i w:val="0"/>
+          <w:iCs w:val="0"/>
+          <w:caps w:val="0"/>
+          <w:smallCaps w:val="0"/>
+          <w:noProof w:val="0"/>
+          <w:color w:val="434343"/>
+          <w:sz w:val="20"/>
+          <w:szCs w:val="20"/>
+          <w:lang w:val="es-ES"/>
+        </w:rPr>
+      </w:pPr>
+      <w:r>
+        <w:rPr>
+          <w:rFonts w:ascii="Segoe UI" w:hAnsi="Segoe UI" w:eastAsia="Segoe UI" w:cs="Segoe UI"/>
+          <w:b w:val="0"/>
+          <w:bCs w:val="0"/>
+          <w:i w:val="0"/>
+          <w:iCs w:val="0"/>
+          <w:caps w:val="0"/>
+          <w:smallCaps w:val="0"/>
+          <w:noProof w:val="0"/>
+          <w:color w:val="434343"/>
+          <w:sz w:val="20"/>
+          <w:szCs w:val="20"/>
+          <w:lang w:val="es-419"/>
+        </w:rPr>
+        <w:t>Nombre del procedimiento almacenado: (Indicar el nombre del procedimiento almacenado).</w:t>
+      </w:r>
+    </w:p>
+    <w:p>
+      <w:pPr>
+        <w:widowControl w:val="0"/>
+        <w:spacing w:after="200" w:line="240" w:lineRule="auto"/>
+        <w:rPr>
+          <w:rFonts w:ascii="Segoe UI" w:hAnsi="Segoe UI" w:eastAsia="Segoe UI" w:cs="Segoe UI"/>
+          <w:b w:val="0"/>
+          <w:bCs w:val="0"/>
+          <w:i w:val="0"/>
+          <w:iCs w:val="0"/>
+          <w:caps w:val="0"/>
+          <w:smallCaps w:val="0"/>
+          <w:noProof w:val="0"/>
+          <w:color w:val="434343"/>
+          <w:sz w:val="20"/>
+          <w:szCs w:val="20"/>
+          <w:lang w:val="es-ES"/>
+        </w:rPr>
+      </w:pPr>
+      <w:r>
+        <w:rPr>
+          <w:rFonts w:ascii="Segoe UI" w:hAnsi="Segoe UI" w:eastAsia="Segoe UI" w:cs="Segoe UI"/>
+          <w:b w:val="0"/>
+          <w:bCs w:val="0"/>
+          <w:i w:val="0"/>
+          <w:iCs w:val="0"/>
+          <w:caps w:val="0"/>
+          <w:smallCaps w:val="0"/>
+          <w:noProof w:val="0"/>
+          <w:color w:val="434343"/>
+          <w:sz w:val="20"/>
+          <w:szCs w:val="20"/>
+          <w:lang w:val="es-419"/>
+        </w:rPr>
+        <w:t>Descripción: (Proporcionar una explicación clara y técnica de qué hace el procedimiento almacenado. Por darles un ejemplo pueden tener una descripción como la siguiente: Este procedimiento almacenado registra una nueva venta en la base de datos. Recibe como parámetros el cliente_id, el producto_id y la cantidad. Inserta un nuevo registro en la tabla ventas y actualiza el stock disponible en la tabla productos.)</w:t>
+      </w:r>
+    </w:p>
+    <w:p>
+      <w:pPr>
+        <w:widowControl w:val="0"/>
+        <w:spacing w:after="200" w:line="240" w:lineRule="auto"/>
+        <w:rPr>
+          <w:rFonts w:ascii="Segoe UI" w:hAnsi="Segoe UI" w:eastAsia="Segoe UI" w:cs="Segoe UI"/>
+          <w:b w:val="0"/>
+          <w:bCs w:val="0"/>
+          <w:i w:val="0"/>
+          <w:iCs w:val="0"/>
+          <w:caps w:val="0"/>
+          <w:smallCaps w:val="0"/>
+          <w:noProof w:val="0"/>
+          <w:color w:val="434343"/>
+          <w:sz w:val="20"/>
+          <w:szCs w:val="20"/>
+          <w:lang w:val="es-ES"/>
+        </w:rPr>
+      </w:pPr>
+      <w:r>
+        <w:rPr>
+          <w:rFonts w:ascii="Segoe UI" w:hAnsi="Segoe UI" w:eastAsia="Segoe UI" w:cs="Segoe UI"/>
+          <w:b w:val="0"/>
+          <w:bCs w:val="0"/>
+          <w:i w:val="0"/>
+          <w:iCs w:val="0"/>
+          <w:caps w:val="0"/>
+          <w:smallCaps w:val="0"/>
+          <w:noProof w:val="0"/>
+          <w:color w:val="434343"/>
+          <w:sz w:val="20"/>
+          <w:szCs w:val="20"/>
+          <w:lang w:val="es-419"/>
+        </w:rPr>
+        <w:t>Objetivo: (Explicación de por qué el procedimiento almacenado es necesario y qué problema resuelve o qué función cumple en el sistema en general. Por darles un ejemplo pueden tener un objetivo como el siguiente: Simplificar y centralizar el proceso de registrar ventas y actualizar el inventario, asegurando la consistencia de los datos y reduciendo la posibilidad de errores manuales. Este procedimiento facilita la gestión de ventas en el sistema al automatizar pasos clave del proceso de venta.)</w:t>
+      </w:r>
+    </w:p>
+    <w:p>
+      <w:pPr>
+        <w:widowControl w:val="0"/>
+        <w:spacing w:after="200" w:line="240" w:lineRule="auto"/>
+        <w:rPr>
+          <w:rFonts w:ascii="Segoe UI" w:hAnsi="Segoe UI" w:eastAsia="Segoe UI" w:cs="Segoe UI"/>
+          <w:b w:val="0"/>
+          <w:bCs w:val="0"/>
+          <w:i w:val="0"/>
+          <w:iCs w:val="0"/>
+          <w:caps w:val="0"/>
+          <w:smallCaps w:val="0"/>
+          <w:noProof w:val="0"/>
+          <w:color w:val="434343"/>
+          <w:sz w:val="20"/>
+          <w:szCs w:val="20"/>
+          <w:lang w:val="es-ES"/>
+        </w:rPr>
+      </w:pPr>
+      <w:r>
+        <w:rPr>
+          <w:rFonts w:ascii="Segoe UI" w:hAnsi="Segoe UI" w:eastAsia="Segoe UI" w:cs="Segoe UI"/>
+          <w:b w:val="0"/>
+          <w:bCs w:val="0"/>
+          <w:i w:val="0"/>
+          <w:iCs w:val="0"/>
+          <w:caps w:val="0"/>
+          <w:smallCaps w:val="0"/>
+          <w:noProof w:val="0"/>
+          <w:color w:val="434343"/>
+          <w:sz w:val="20"/>
+          <w:szCs w:val="20"/>
+          <w:lang w:val="es-419"/>
+        </w:rPr>
+        <w:t>Tablas/Datos: (En esta sección pueden indicar por texto que tablas están involucradas en el procedimiento almacenado, y también pueden mostrar una captura de pantalla con el ejemplo del procedimiento almacenado y con parte de lo que les devuelve o el resultado del procedimiento almacenado).</w:t>
+      </w:r>
+    </w:p>
+    <w:p>
+      <w:pPr>
+        <w:widowControl w:val="0"/>
+        <w:spacing w:after="200" w:line="240" w:lineRule="auto"/>
+        <w:rPr>
+          <w:rFonts w:ascii="Segoe UI" w:hAnsi="Segoe UI" w:eastAsia="Segoe UI" w:cs="Segoe UI"/>
+          <w:b w:val="0"/>
+          <w:bCs w:val="0"/>
+          <w:i w:val="0"/>
+          <w:iCs w:val="0"/>
+          <w:caps w:val="0"/>
+          <w:smallCaps w:val="0"/>
+          <w:noProof w:val="0"/>
+          <w:color w:val="434343"/>
+          <w:sz w:val="20"/>
+          <w:szCs w:val="20"/>
+          <w:lang w:val="es-ES"/>
+        </w:rPr>
+      </w:pPr>
+    </w:p>
+    <w:p>
+      <w:pPr>
+        <w:widowControl w:val="0"/>
+        <w:spacing w:after="200" w:line="240" w:lineRule="auto"/>
+        <w:rPr>
+          <w:rFonts w:ascii="Arial" w:hAnsi="Arial" w:eastAsia="Arial" w:cs="Arial"/>
+          <w:b w:val="0"/>
+          <w:bCs w:val="0"/>
+          <w:i w:val="0"/>
+          <w:iCs w:val="0"/>
+          <w:caps w:val="0"/>
+          <w:smallCaps w:val="0"/>
+          <w:noProof w:val="0"/>
+          <w:color w:val="434343"/>
+          <w:sz w:val="28"/>
+          <w:szCs w:val="28"/>
+          <w:lang w:val="es-419"/>
+        </w:rPr>
+      </w:pPr>
+      <w:r>
+        <w:rPr>
+          <w:rFonts w:ascii="Arial" w:hAnsi="Arial" w:eastAsia="Arial" w:cs="Arial"/>
+          <w:b w:val="0"/>
+          <w:bCs w:val="0"/>
+          <w:i w:val="0"/>
+          <w:iCs w:val="0"/>
+          <w:caps w:val="0"/>
+          <w:smallCaps w:val="0"/>
+          <w:noProof w:val="0"/>
+          <w:color w:val="434343"/>
+          <w:sz w:val="28"/>
+          <w:szCs w:val="28"/>
+          <w:lang w:val="es-419"/>
+        </w:rPr>
+        <w:t>Procedure</w:t>
+      </w:r>
+      <w:r>
+        <w:rPr>
+          <w:rFonts w:ascii="Arial" w:hAnsi="Arial" w:eastAsia="Arial" w:cs="Arial"/>
+          <w:b w:val="0"/>
+          <w:bCs w:val="0"/>
+          <w:i w:val="0"/>
+          <w:iCs w:val="0"/>
+          <w:caps w:val="0"/>
+          <w:smallCaps w:val="0"/>
+          <w:noProof w:val="0"/>
+          <w:color w:val="434343"/>
+          <w:sz w:val="28"/>
+          <w:szCs w:val="28"/>
+          <w:lang w:val="es-419"/>
+        </w:rPr>
+        <w:t>1</w:t>
+      </w:r>
+      <w:r>
+        <w:rPr>
+          <w:rFonts w:ascii="Arial" w:hAnsi="Arial" w:eastAsia="Arial" w:cs="Arial"/>
+          <w:b w:val="0"/>
+          <w:bCs w:val="0"/>
+          <w:i w:val="0"/>
+          <w:iCs w:val="0"/>
+          <w:caps w:val="0"/>
+          <w:smallCaps w:val="0"/>
+          <w:noProof w:val="0"/>
+          <w:color w:val="434343"/>
+          <w:sz w:val="28"/>
+          <w:szCs w:val="28"/>
+          <w:lang w:val="es-419"/>
+        </w:rPr>
+        <w:t>:</w:t>
+      </w:r>
+      <w:r>
+        <w:rPr>
+          <w:rFonts w:ascii="Arial" w:hAnsi="Arial" w:eastAsia="Arial" w:cs="Arial"/>
+          <w:b w:val="0"/>
+          <w:bCs w:val="0"/>
+          <w:i w:val="0"/>
+          <w:iCs w:val="0"/>
+          <w:caps w:val="0"/>
+          <w:smallCaps w:val="0"/>
+          <w:noProof w:val="0"/>
+          <w:color w:val="434343"/>
+          <w:sz w:val="28"/>
+          <w:szCs w:val="28"/>
+          <w:lang w:val="es-419"/>
+        </w:rPr>
+        <w:t xml:space="preserve"> obtener</w:t>
+      </w:r>
+      <w:r>
+        <w:rPr>
+          <w:rFonts w:ascii="Arial" w:hAnsi="Arial" w:eastAsia="Arial" w:cs="Arial"/>
+          <w:b w:val="0"/>
+          <w:bCs w:val="0"/>
+          <w:i w:val="0"/>
+          <w:iCs w:val="0"/>
+          <w:caps w:val="0"/>
+          <w:smallCaps w:val="0"/>
+          <w:noProof w:val="0"/>
+          <w:color w:val="434343"/>
+          <w:sz w:val="28"/>
+          <w:szCs w:val="28"/>
+          <w:lang w:val="es-419"/>
+        </w:rPr>
+        <w:t>_peliculas_mas_vista</w:t>
+      </w:r>
+    </w:p>
+    <w:p>
+      <w:pPr>
+        <w:widowControl w:val="0"/>
+        <w:spacing w:after="200" w:line="240" w:lineRule="auto"/>
+        <w:rPr>
+          <w:rFonts w:ascii="Segoe UI" w:hAnsi="Segoe UI" w:eastAsia="Segoe UI" w:cs="Segoe UI"/>
+          <w:b w:val="0"/>
+          <w:bCs w:val="0"/>
+          <w:i w:val="0"/>
+          <w:iCs w:val="0"/>
+          <w:caps w:val="0"/>
+          <w:smallCaps w:val="0"/>
+          <w:noProof w:val="0"/>
+          <w:color w:val="434343"/>
+          <w:sz w:val="20"/>
+          <w:szCs w:val="20"/>
+          <w:lang w:val="es-419"/>
+        </w:rPr>
+      </w:pPr>
+      <w:r>
+        <w:rPr>
+          <w:rFonts w:ascii="Segoe UI" w:hAnsi="Segoe UI" w:eastAsia="Segoe UI" w:cs="Segoe UI"/>
+          <w:b w:val="0"/>
+          <w:bCs w:val="0"/>
+          <w:i w:val="0"/>
+          <w:iCs w:val="0"/>
+          <w:caps w:val="0"/>
+          <w:smallCaps w:val="0"/>
+          <w:noProof w:val="0"/>
+          <w:color w:val="434343"/>
+          <w:sz w:val="20"/>
+          <w:szCs w:val="20"/>
+          <w:lang w:val="es-419"/>
+        </w:rPr>
+        <w:t>Descripción:</w:t>
+      </w:r>
+      <w:r>
+        <w:rPr>
+          <w:rFonts w:ascii="Segoe UI" w:hAnsi="Segoe UI" w:eastAsia="Segoe UI" w:cs="Segoe UI"/>
+          <w:b w:val="0"/>
+          <w:bCs w:val="0"/>
+          <w:i w:val="0"/>
+          <w:iCs w:val="0"/>
+          <w:caps w:val="0"/>
+          <w:smallCaps w:val="0"/>
+          <w:noProof w:val="0"/>
+          <w:color w:val="434343"/>
+          <w:sz w:val="20"/>
+          <w:szCs w:val="20"/>
+          <w:lang w:val="es-419"/>
+        </w:rPr>
+        <w:t xml:space="preserve"> este procedimiento muestra en top </w:t>
+      </w:r>
+      <w:r>
+        <w:rPr>
+          <w:rFonts w:ascii="Segoe UI" w:hAnsi="Segoe UI" w:eastAsia="Segoe UI" w:cs="Segoe UI"/>
+          <w:b w:val="0"/>
+          <w:bCs w:val="0"/>
+          <w:i w:val="0"/>
+          <w:iCs w:val="0"/>
+          <w:caps w:val="0"/>
+          <w:smallCaps w:val="0"/>
+          <w:noProof w:val="0"/>
+          <w:color w:val="434343"/>
+          <w:sz w:val="20"/>
+          <w:szCs w:val="20"/>
+          <w:lang w:val="es-419"/>
+        </w:rPr>
+        <w:t xml:space="preserve">las </w:t>
+      </w:r>
+      <w:r>
+        <w:rPr>
+          <w:rFonts w:ascii="Segoe UI" w:hAnsi="Segoe UI" w:eastAsia="Segoe UI" w:cs="Segoe UI"/>
+          <w:b w:val="0"/>
+          <w:bCs w:val="0"/>
+          <w:i w:val="0"/>
+          <w:iCs w:val="0"/>
+          <w:caps w:val="0"/>
+          <w:smallCaps w:val="0"/>
+          <w:noProof w:val="0"/>
+          <w:color w:val="434343"/>
+          <w:sz w:val="20"/>
+          <w:szCs w:val="20"/>
+          <w:lang w:val="es-419"/>
+        </w:rPr>
+        <w:t>películas más vistas</w:t>
+      </w:r>
+      <w:r>
+        <w:rPr>
+          <w:rFonts w:ascii="Segoe UI" w:hAnsi="Segoe UI" w:eastAsia="Segoe UI" w:cs="Segoe UI"/>
+          <w:b w:val="0"/>
+          <w:bCs w:val="0"/>
+          <w:i w:val="0"/>
+          <w:iCs w:val="0"/>
+          <w:caps w:val="0"/>
+          <w:smallCaps w:val="0"/>
+          <w:noProof w:val="0"/>
+          <w:color w:val="434343"/>
+          <w:sz w:val="20"/>
+          <w:szCs w:val="20"/>
+          <w:lang w:val="es-419"/>
+        </w:rPr>
+        <w:t>, según la cantidad de accesos de cada usuario.</w:t>
+      </w:r>
+    </w:p>
+    <w:p>
+      <w:pPr>
+        <w:widowControl w:val="0"/>
+        <w:spacing w:after="200" w:line="240" w:lineRule="auto"/>
+        <w:rPr>
+          <w:rFonts w:ascii="Segoe UI" w:hAnsi="Segoe UI" w:eastAsia="Segoe UI" w:cs="Segoe UI"/>
+          <w:b w:val="0"/>
+          <w:bCs w:val="0"/>
+          <w:i w:val="0"/>
+          <w:iCs w:val="0"/>
+          <w:caps w:val="0"/>
+          <w:smallCaps w:val="0"/>
+          <w:noProof w:val="0"/>
+          <w:color w:val="434343"/>
+          <w:sz w:val="20"/>
+          <w:szCs w:val="20"/>
+          <w:lang w:val="es-419"/>
+        </w:rPr>
+      </w:pPr>
+      <w:r>
+        <w:rPr>
+          <w:rFonts w:ascii="Segoe UI" w:hAnsi="Segoe UI" w:eastAsia="Segoe UI" w:cs="Segoe UI"/>
+          <w:b w:val="0"/>
+          <w:bCs w:val="0"/>
+          <w:i w:val="0"/>
+          <w:iCs w:val="0"/>
+          <w:caps w:val="0"/>
+          <w:smallCaps w:val="0"/>
+          <w:noProof w:val="0"/>
+          <w:color w:val="434343"/>
+          <w:sz w:val="20"/>
+          <w:szCs w:val="20"/>
+          <w:lang w:val="es-419"/>
+        </w:rPr>
+        <w:t>Objetivo:</w:t>
+      </w:r>
+      <w:r>
+        <w:rPr>
+          <w:rFonts w:ascii="Segoe UI" w:hAnsi="Segoe UI" w:eastAsia="Segoe UI" w:cs="Segoe UI"/>
+          <w:b w:val="0"/>
+          <w:bCs w:val="0"/>
+          <w:i w:val="0"/>
+          <w:iCs w:val="0"/>
+          <w:caps w:val="0"/>
+          <w:smallCaps w:val="0"/>
+          <w:noProof w:val="0"/>
+          <w:color w:val="434343"/>
+          <w:sz w:val="20"/>
+          <w:szCs w:val="20"/>
+          <w:lang w:val="es-419"/>
+        </w:rPr>
+        <w:t xml:space="preserve"> tiene como objetivo mostrar a los usuarios un top de películas </w:t>
+      </w:r>
+      <w:r>
+        <w:rPr>
+          <w:rFonts w:ascii="Segoe UI" w:hAnsi="Segoe UI" w:eastAsia="Segoe UI" w:cs="Segoe UI"/>
+          <w:b w:val="0"/>
+          <w:bCs w:val="0"/>
+          <w:i w:val="0"/>
+          <w:iCs w:val="0"/>
+          <w:caps w:val="0"/>
+          <w:smallCaps w:val="0"/>
+          <w:noProof w:val="0"/>
+          <w:color w:val="434343"/>
+          <w:sz w:val="20"/>
+          <w:szCs w:val="20"/>
+          <w:lang w:val="es-419"/>
+        </w:rPr>
+        <w:t>más</w:t>
+      </w:r>
+      <w:r>
+        <w:rPr>
+          <w:rFonts w:ascii="Segoe UI" w:hAnsi="Segoe UI" w:eastAsia="Segoe UI" w:cs="Segoe UI"/>
+          <w:b w:val="0"/>
+          <w:bCs w:val="0"/>
+          <w:i w:val="0"/>
+          <w:iCs w:val="0"/>
+          <w:caps w:val="0"/>
+          <w:smallCaps w:val="0"/>
+          <w:noProof w:val="0"/>
+          <w:color w:val="434343"/>
+          <w:sz w:val="20"/>
+          <w:szCs w:val="20"/>
+          <w:lang w:val="es-419"/>
+        </w:rPr>
+        <w:t xml:space="preserve"> vistas y recomendar</w:t>
+      </w:r>
+    </w:p>
+    <w:p>
+      <w:pPr>
+        <w:widowControl w:val="0"/>
+        <w:spacing w:after="200" w:line="240" w:lineRule="auto"/>
+        <w:rPr>
+          <w:rFonts w:ascii="Segoe UI" w:hAnsi="Segoe UI" w:eastAsia="Segoe UI" w:cs="Segoe UI"/>
+          <w:b w:val="0"/>
+          <w:bCs w:val="0"/>
+          <w:i w:val="0"/>
+          <w:iCs w:val="0"/>
+          <w:caps w:val="0"/>
+          <w:smallCaps w:val="0"/>
+          <w:noProof w:val="0"/>
+          <w:color w:val="434343"/>
+          <w:sz w:val="20"/>
+          <w:szCs w:val="20"/>
+          <w:lang w:val="es-419"/>
+        </w:rPr>
+      </w:pPr>
+      <w:r>
+        <w:rPr>
+          <w:rFonts w:ascii="Segoe UI" w:hAnsi="Segoe UI" w:eastAsia="Segoe UI" w:cs="Segoe UI"/>
+          <w:b w:val="0"/>
+          <w:bCs w:val="0"/>
+          <w:i w:val="0"/>
+          <w:iCs w:val="0"/>
+          <w:caps w:val="0"/>
+          <w:smallCaps w:val="0"/>
+          <w:noProof w:val="0"/>
+          <w:color w:val="434343"/>
+          <w:sz w:val="20"/>
+          <w:szCs w:val="20"/>
+          <w:lang w:val="es-419"/>
+        </w:rPr>
+        <w:t xml:space="preserve">Tablas/Datos que manipulan: </w:t>
+      </w:r>
+      <w:r>
+        <w:rPr>
+          <w:rFonts w:ascii="Segoe UI" w:hAnsi="Segoe UI" w:eastAsia="Segoe UI" w:cs="Segoe UI"/>
+          <w:b w:val="0"/>
+          <w:bCs w:val="0"/>
+          <w:i w:val="0"/>
+          <w:iCs w:val="0"/>
+          <w:caps w:val="0"/>
+          <w:smallCaps w:val="0"/>
+          <w:noProof w:val="0"/>
+          <w:color w:val="434343"/>
+          <w:sz w:val="20"/>
+          <w:szCs w:val="20"/>
+          <w:lang w:val="es-419"/>
+        </w:rPr>
+        <w:t xml:space="preserve">utiliza las tablas </w:t>
+      </w:r>
+      <w:r>
+        <w:rPr>
+          <w:rFonts w:ascii="Segoe UI" w:hAnsi="Segoe UI" w:eastAsia="Segoe UI" w:cs="Segoe UI"/>
+          <w:b w:val="0"/>
+          <w:bCs w:val="0"/>
+          <w:i w:val="0"/>
+          <w:iCs w:val="0"/>
+          <w:caps w:val="0"/>
+          <w:smallCaps w:val="0"/>
+          <w:noProof w:val="0"/>
+          <w:color w:val="434343"/>
+          <w:sz w:val="20"/>
+          <w:szCs w:val="20"/>
+          <w:lang w:val="es-419"/>
+        </w:rPr>
+        <w:t>películas</w:t>
+      </w:r>
+      <w:r>
+        <w:rPr>
+          <w:rFonts w:ascii="Segoe UI" w:hAnsi="Segoe UI" w:eastAsia="Segoe UI" w:cs="Segoe UI"/>
+          <w:b w:val="0"/>
+          <w:bCs w:val="0"/>
+          <w:i w:val="0"/>
+          <w:iCs w:val="0"/>
+          <w:caps w:val="0"/>
+          <w:smallCaps w:val="0"/>
+          <w:noProof w:val="0"/>
+          <w:color w:val="434343"/>
+          <w:sz w:val="20"/>
+          <w:szCs w:val="20"/>
+          <w:lang w:val="es-419"/>
+        </w:rPr>
+        <w:t xml:space="preserve"> y reproducciones</w:t>
+      </w:r>
+    </w:p>
+    <w:p>
+      <w:pPr>
+        <w:widowControl w:val="0"/>
+        <w:spacing w:after="200" w:line="240" w:lineRule="auto"/>
+        <w:jc w:val="center"/>
+      </w:pPr>
+      <w:r>
         <w:drawing>
-          <wp:inline wp14:editId="0CCCD41D" wp14:anchorId="6C8D9659">
-            <wp:extent cx="9525" cy="9525"/>
+          <wp:inline wp14:editId="64FF022D" wp14:anchorId="54E42664">
+            <wp:extent cx="2705478" cy="2629267"/>
             <wp:effectExtent l="0" t="0" r="0" b="0"/>
-            <wp:docPr id="393605064" name="drawing" descr="Forma"/>
+            <wp:docPr id="605862338" name="drawing"/>
             <wp:cNvGraphicFramePr>
               <a:graphicFrameLocks noChangeAspect="1"/>
             </wp:cNvGraphicFramePr>
@@ -5023,11 +6169,11 @@
               <a:graphicData xmlns:a="http://schemas.openxmlformats.org/drawingml/2006/main" uri="http://schemas.openxmlformats.org/drawingml/2006/picture">
                 <pic:pic xmlns:pic="http://schemas.openxmlformats.org/drawingml/2006/picture">
                   <pic:nvPicPr>
-                    <pic:cNvPr id="393605064" name=""/>
+                    <pic:cNvPr id="605862338" name=""/>
                     <pic:cNvPicPr/>
                   </pic:nvPicPr>
                   <pic:blipFill>
-                    <a:blip xmlns:r="http://schemas.openxmlformats.org/officeDocument/2006/relationships" r:embed="rId350881784">
+                    <a:blip xmlns:r="http://schemas.openxmlformats.org/officeDocument/2006/relationships" r:embed="rId2088335051">
                       <a:extLst>
                         <a:ext xmlns:a="http://schemas.openxmlformats.org/drawingml/2006/main" uri="{28A0092B-C50C-407E-A947-70E740481C1C}">
                           <a14:useLocalDpi xmlns:a14="http://schemas.microsoft.com/office/drawing/2010/main" val="0"/>
@@ -5041,7 +6187,7 @@
                   <pic:spPr>
                     <a:xfrm>
                       <a:off x="0" y="0"/>
-                      <a:ext cx="9525" cy="9525"/>
+                      <a:ext cx="2705478" cy="2629267"/>
                     </a:xfrm>
                     <a:prstGeom prst="rect">
                       <a:avLst/>
@@ -5056,45 +6202,9 @@
     </w:p>
     <w:p>
       <w:pPr>
-        <w:widowControl w:val="0"/>
-        <w:spacing w:after="200" w:line="240" w:lineRule="auto"/>
-        <w:rPr>
-          <w:rFonts w:ascii="Arial" w:hAnsi="Arial" w:eastAsia="Arial" w:cs="Arial"/>
-          <w:b w:val="0"/>
-          <w:bCs w:val="0"/>
-          <w:i w:val="0"/>
-          <w:iCs w:val="0"/>
-          <w:caps w:val="0"/>
-          <w:smallCaps w:val="0"/>
-          <w:noProof w:val="0"/>
-          <w:color w:val="434343"/>
-          <w:sz w:val="28"/>
-          <w:szCs w:val="28"/>
-          <w:lang w:val="es-ES"/>
-        </w:rPr>
-      </w:pPr>
-      <w:r>
-        <w:rPr>
-          <w:rFonts w:ascii="Arial" w:hAnsi="Arial" w:eastAsia="Arial" w:cs="Arial"/>
-          <w:b w:val="0"/>
-          <w:bCs w:val="0"/>
-          <w:i w:val="0"/>
-          <w:iCs w:val="0"/>
-          <w:caps w:val="0"/>
-          <w:smallCaps w:val="0"/>
-          <w:noProof w:val="0"/>
-          <w:color w:val="434343"/>
-          <w:sz w:val="28"/>
-          <w:szCs w:val="28"/>
-          <w:lang w:val="es-419"/>
-        </w:rPr>
-        <w:t>Función1:</w:t>
-      </w:r>
-    </w:p>
-    <w:p>
-      <w:pPr>
-        <w:rPr>
-          <w:rFonts w:ascii="Arial" w:hAnsi="Arial" w:eastAsia="Arial" w:cs="Arial"/>
+        <w:pStyle w:val="Normal"/>
+        <w:rPr>
+          <w:rFonts w:ascii="DM Sans" w:hAnsi="DM Sans" w:eastAsia="DM Sans" w:cs="DM Sans"/>
           <w:b w:val="0"/>
           <w:bCs w:val="0"/>
           <w:i w:val="0"/>
@@ -5105,939 +6215,6 @@
           <w:color w:val="000000" w:themeColor="text1" w:themeTint="FF" w:themeShade="FF"/>
           <w:sz w:val="22"/>
           <w:szCs w:val="22"/>
-          <w:lang w:val="es-ES"/>
-        </w:rPr>
-      </w:pPr>
-      <w:r>
-        <w:rPr>
-          <w:rFonts w:ascii="Segoe UI" w:hAnsi="Segoe UI" w:eastAsia="Segoe UI" w:cs="Segoe UI"/>
-          <w:b w:val="0"/>
-          <w:bCs w:val="0"/>
-          <w:i w:val="0"/>
-          <w:iCs w:val="0"/>
-          <w:caps w:val="0"/>
-          <w:smallCaps w:val="0"/>
-          <w:noProof w:val="0"/>
-          <w:color w:val="434343"/>
-          <w:sz w:val="20"/>
-          <w:szCs w:val="20"/>
-          <w:lang w:val="es-419"/>
-        </w:rPr>
-        <w:t>Nombre de la función: (Indicar el nombre de la función).</w:t>
-      </w:r>
-      <w:r>
-        <w:br/>
-      </w:r>
-    </w:p>
-    <w:p>
-      <w:pPr>
-        <w:widowControl w:val="0"/>
-        <w:spacing w:after="200" w:line="240" w:lineRule="auto"/>
-        <w:rPr>
-          <w:rFonts w:ascii="Segoe UI" w:hAnsi="Segoe UI" w:eastAsia="Segoe UI" w:cs="Segoe UI"/>
-          <w:b w:val="0"/>
-          <w:bCs w:val="0"/>
-          <w:i w:val="0"/>
-          <w:iCs w:val="0"/>
-          <w:caps w:val="0"/>
-          <w:smallCaps w:val="0"/>
-          <w:noProof w:val="0"/>
-          <w:color w:val="434343"/>
-          <w:sz w:val="20"/>
-          <w:szCs w:val="20"/>
-          <w:lang w:val="es-ES"/>
-        </w:rPr>
-      </w:pPr>
-      <w:r>
-        <w:rPr>
-          <w:rFonts w:ascii="Segoe UI" w:hAnsi="Segoe UI" w:eastAsia="Segoe UI" w:cs="Segoe UI"/>
-          <w:b w:val="0"/>
-          <w:bCs w:val="0"/>
-          <w:i w:val="0"/>
-          <w:iCs w:val="0"/>
-          <w:caps w:val="0"/>
-          <w:smallCaps w:val="0"/>
-          <w:noProof w:val="0"/>
-          <w:color w:val="434343"/>
-          <w:sz w:val="20"/>
-          <w:szCs w:val="20"/>
-          <w:lang w:val="es-419"/>
-        </w:rPr>
-        <w:t>Descripción: (Proporcionar una explicación clara y técnica de qué hace la funcion. Por darles un ejemplo pueden tener una descripción como la siguiente: Esta función calcula el total de ventas de un cliente específico en un rango de fechas dado. Recibe como parámetros el cliente_id, la fecha_inicio y la fecha_fin, y retorna la suma de las ventas realizadas en ese período.)</w:t>
-      </w:r>
-    </w:p>
-    <w:p>
-      <w:pPr>
-        <w:widowControl w:val="0"/>
-        <w:spacing w:after="200" w:line="240" w:lineRule="auto"/>
-        <w:rPr>
-          <w:rFonts w:ascii="Segoe UI" w:hAnsi="Segoe UI" w:eastAsia="Segoe UI" w:cs="Segoe UI"/>
-          <w:b w:val="0"/>
-          <w:bCs w:val="0"/>
-          <w:i w:val="0"/>
-          <w:iCs w:val="0"/>
-          <w:caps w:val="0"/>
-          <w:smallCaps w:val="0"/>
-          <w:noProof w:val="0"/>
-          <w:color w:val="434343"/>
-          <w:sz w:val="20"/>
-          <w:szCs w:val="20"/>
-          <w:lang w:val="es-ES"/>
-        </w:rPr>
-      </w:pPr>
-      <w:r>
-        <w:rPr>
-          <w:rFonts w:ascii="Segoe UI" w:hAnsi="Segoe UI" w:eastAsia="Segoe UI" w:cs="Segoe UI"/>
-          <w:b w:val="0"/>
-          <w:bCs w:val="0"/>
-          <w:i w:val="0"/>
-          <w:iCs w:val="0"/>
-          <w:caps w:val="0"/>
-          <w:smallCaps w:val="0"/>
-          <w:noProof w:val="0"/>
-          <w:color w:val="434343"/>
-          <w:sz w:val="20"/>
-          <w:szCs w:val="20"/>
-          <w:lang w:val="es-419"/>
-        </w:rPr>
-        <w:t>Objetivo: (Explicación de por qué la función es necesaria y qué problema resuelve o qué papel o funcion cumple en el sistema en general. Por darles un ejemplo pueden tener un objetivo como el siguiente: Automatizar el cálculo del total de ventas para un cliente en un período específico, mejorando la eficiencia y precisión del análisis financiero. Esta función permite reutilizar la lógica de cálculo en diferentes consultas o reportes, evitando duplicación de código y errores.)</w:t>
-      </w:r>
-    </w:p>
-    <w:p>
-      <w:pPr>
-        <w:widowControl w:val="0"/>
-        <w:spacing w:after="200" w:line="240" w:lineRule="auto"/>
-        <w:rPr>
-          <w:rFonts w:ascii="Segoe UI" w:hAnsi="Segoe UI" w:eastAsia="Segoe UI" w:cs="Segoe UI"/>
-          <w:b w:val="0"/>
-          <w:bCs w:val="0"/>
-          <w:i w:val="0"/>
-          <w:iCs w:val="0"/>
-          <w:caps w:val="0"/>
-          <w:smallCaps w:val="0"/>
-          <w:noProof w:val="0"/>
-          <w:color w:val="434343"/>
-          <w:sz w:val="20"/>
-          <w:szCs w:val="20"/>
-          <w:lang w:val="es-ES"/>
-        </w:rPr>
-      </w:pPr>
-      <w:r>
-        <w:rPr>
-          <w:rFonts w:ascii="Segoe UI" w:hAnsi="Segoe UI" w:eastAsia="Segoe UI" w:cs="Segoe UI"/>
-          <w:b w:val="0"/>
-          <w:bCs w:val="0"/>
-          <w:i w:val="0"/>
-          <w:iCs w:val="0"/>
-          <w:caps w:val="0"/>
-          <w:smallCaps w:val="0"/>
-          <w:noProof w:val="0"/>
-          <w:color w:val="434343"/>
-          <w:sz w:val="20"/>
-          <w:szCs w:val="20"/>
-          <w:lang w:val="es-419"/>
-        </w:rPr>
-        <w:t>Tablas/Datos: (En esta sección pueden indicar por texto que tablas estan involucradas en la funcion, y también pueden mostrar una captura de pantalla con el ejemplo de la función y con parte de lo que les devuelve o el resultado de la función.)</w:t>
-      </w:r>
-    </w:p>
-    <w:p>
-      <w:pPr>
-        <w:widowControl w:val="0"/>
-        <w:spacing w:after="200" w:line="240" w:lineRule="auto"/>
-        <w:rPr>
-          <w:rFonts w:ascii="Segoe UI" w:hAnsi="Segoe UI" w:eastAsia="Segoe UI" w:cs="Segoe UI"/>
-          <w:b w:val="0"/>
-          <w:bCs w:val="0"/>
-          <w:i w:val="0"/>
-          <w:iCs w:val="0"/>
-          <w:caps w:val="0"/>
-          <w:smallCaps w:val="0"/>
-          <w:noProof w:val="0"/>
-          <w:color w:val="434343"/>
-          <w:sz w:val="20"/>
-          <w:szCs w:val="20"/>
-          <w:lang w:val="es-ES"/>
-        </w:rPr>
-      </w:pPr>
-    </w:p>
-    <w:p>
-      <w:pPr>
-        <w:widowControl w:val="0"/>
-        <w:spacing w:after="200" w:line="240" w:lineRule="auto"/>
-        <w:rPr>
-          <w:rFonts w:ascii="Arial" w:hAnsi="Arial" w:eastAsia="Arial" w:cs="Arial"/>
-          <w:b w:val="0"/>
-          <w:bCs w:val="0"/>
-          <w:i w:val="0"/>
-          <w:iCs w:val="0"/>
-          <w:caps w:val="0"/>
-          <w:smallCaps w:val="0"/>
-          <w:noProof w:val="0"/>
-          <w:color w:val="434343"/>
-          <w:sz w:val="28"/>
-          <w:szCs w:val="28"/>
-          <w:lang w:val="es-ES"/>
-        </w:rPr>
-      </w:pPr>
-      <w:r>
-        <w:rPr>
-          <w:rFonts w:ascii="Arial" w:hAnsi="Arial" w:eastAsia="Arial" w:cs="Arial"/>
-          <w:b w:val="0"/>
-          <w:bCs w:val="0"/>
-          <w:i w:val="0"/>
-          <w:iCs w:val="0"/>
-          <w:caps w:val="0"/>
-          <w:smallCaps w:val="0"/>
-          <w:noProof w:val="0"/>
-          <w:color w:val="434343"/>
-          <w:sz w:val="28"/>
-          <w:szCs w:val="28"/>
-          <w:lang w:val="es-419"/>
-        </w:rPr>
-        <w:t>Función2:</w:t>
-      </w:r>
-    </w:p>
-    <w:p>
-      <w:pPr>
-        <w:widowControl w:val="0"/>
-        <w:spacing w:after="200" w:line="240" w:lineRule="auto"/>
-        <w:rPr>
-          <w:rFonts w:ascii="Segoe UI" w:hAnsi="Segoe UI" w:eastAsia="Segoe UI" w:cs="Segoe UI"/>
-          <w:b w:val="0"/>
-          <w:bCs w:val="0"/>
-          <w:i w:val="0"/>
-          <w:iCs w:val="0"/>
-          <w:caps w:val="0"/>
-          <w:smallCaps w:val="0"/>
-          <w:noProof w:val="0"/>
-          <w:color w:val="434343"/>
-          <w:sz w:val="20"/>
-          <w:szCs w:val="20"/>
-          <w:lang w:val="es-ES"/>
-        </w:rPr>
-      </w:pPr>
-      <w:r>
-        <w:rPr>
-          <w:rFonts w:ascii="Segoe UI" w:hAnsi="Segoe UI" w:eastAsia="Segoe UI" w:cs="Segoe UI"/>
-          <w:b w:val="0"/>
-          <w:bCs w:val="0"/>
-          <w:i w:val="0"/>
-          <w:iCs w:val="0"/>
-          <w:caps w:val="0"/>
-          <w:smallCaps w:val="0"/>
-          <w:noProof w:val="0"/>
-          <w:color w:val="434343"/>
-          <w:sz w:val="20"/>
-          <w:szCs w:val="20"/>
-          <w:lang w:val="es-419"/>
-        </w:rPr>
-        <w:t>Descripción:</w:t>
-      </w:r>
-    </w:p>
-    <w:p>
-      <w:pPr>
-        <w:widowControl w:val="0"/>
-        <w:spacing w:after="200" w:line="240" w:lineRule="auto"/>
-        <w:rPr>
-          <w:rFonts w:ascii="Segoe UI" w:hAnsi="Segoe UI" w:eastAsia="Segoe UI" w:cs="Segoe UI"/>
-          <w:b w:val="0"/>
-          <w:bCs w:val="0"/>
-          <w:i w:val="0"/>
-          <w:iCs w:val="0"/>
-          <w:caps w:val="0"/>
-          <w:smallCaps w:val="0"/>
-          <w:noProof w:val="0"/>
-          <w:color w:val="434343"/>
-          <w:sz w:val="20"/>
-          <w:szCs w:val="20"/>
-          <w:lang w:val="es-ES"/>
-        </w:rPr>
-      </w:pPr>
-      <w:r>
-        <w:rPr>
-          <w:rFonts w:ascii="Segoe UI" w:hAnsi="Segoe UI" w:eastAsia="Segoe UI" w:cs="Segoe UI"/>
-          <w:b w:val="0"/>
-          <w:bCs w:val="0"/>
-          <w:i w:val="0"/>
-          <w:iCs w:val="0"/>
-          <w:caps w:val="0"/>
-          <w:smallCaps w:val="0"/>
-          <w:noProof w:val="0"/>
-          <w:color w:val="434343"/>
-          <w:sz w:val="20"/>
-          <w:szCs w:val="20"/>
-          <w:lang w:val="es-419"/>
-        </w:rPr>
-        <w:t>Objetivo:</w:t>
-      </w:r>
-    </w:p>
-    <w:p>
-      <w:pPr>
-        <w:widowControl w:val="0"/>
-        <w:spacing w:after="200" w:line="240" w:lineRule="auto"/>
-        <w:rPr>
-          <w:rFonts w:ascii="Segoe UI" w:hAnsi="Segoe UI" w:eastAsia="Segoe UI" w:cs="Segoe UI"/>
-          <w:b w:val="0"/>
-          <w:bCs w:val="0"/>
-          <w:i w:val="0"/>
-          <w:iCs w:val="0"/>
-          <w:caps w:val="0"/>
-          <w:smallCaps w:val="0"/>
-          <w:noProof w:val="0"/>
-          <w:color w:val="434343"/>
-          <w:sz w:val="20"/>
-          <w:szCs w:val="20"/>
-          <w:lang w:val="es-ES"/>
-        </w:rPr>
-      </w:pPr>
-      <w:r>
-        <w:rPr>
-          <w:rFonts w:ascii="Segoe UI" w:hAnsi="Segoe UI" w:eastAsia="Segoe UI" w:cs="Segoe UI"/>
-          <w:b w:val="0"/>
-          <w:bCs w:val="0"/>
-          <w:i w:val="0"/>
-          <w:iCs w:val="0"/>
-          <w:caps w:val="0"/>
-          <w:smallCaps w:val="0"/>
-          <w:noProof w:val="0"/>
-          <w:color w:val="434343"/>
-          <w:sz w:val="20"/>
-          <w:szCs w:val="20"/>
-          <w:lang w:val="es-419"/>
-        </w:rPr>
-        <w:t>Tablas/Datos que manipulan:</w:t>
-      </w:r>
-    </w:p>
-    <w:p>
-      <w:pPr>
-        <w:rPr>
-          <w:rFonts w:ascii="DM Sans" w:hAnsi="DM Sans" w:eastAsia="DM Sans" w:cs="DM Sans"/>
-          <w:b w:val="0"/>
-          <w:bCs w:val="0"/>
-          <w:i w:val="0"/>
-          <w:iCs w:val="0"/>
-          <w:caps w:val="0"/>
-          <w:smallCaps w:val="0"/>
-          <w:noProof w:val="0"/>
-          <w:color w:val="000000" w:themeColor="text1" w:themeTint="FF" w:themeShade="FF"/>
-          <w:sz w:val="22"/>
-          <w:szCs w:val="22"/>
-          <w:lang w:val="es-ES"/>
-        </w:rPr>
-      </w:pPr>
-    </w:p>
-    <w:p>
-      <w:pPr>
-        <w:rPr>
-          <w:rFonts w:ascii="DM Sans" w:hAnsi="DM Sans" w:eastAsia="DM Sans" w:cs="DM Sans"/>
-          <w:b w:val="0"/>
-          <w:bCs w:val="0"/>
-          <w:i w:val="0"/>
-          <w:iCs w:val="0"/>
-          <w:caps w:val="0"/>
-          <w:smallCaps w:val="0"/>
-          <w:noProof w:val="0"/>
-          <w:color w:val="000000" w:themeColor="text1" w:themeTint="FF" w:themeShade="FF"/>
-          <w:sz w:val="22"/>
-          <w:szCs w:val="22"/>
-          <w:lang w:val="es-ES"/>
-        </w:rPr>
-      </w:pPr>
-    </w:p>
-    <w:p>
-      <w:pPr>
-        <w:rPr>
-          <w:rFonts w:ascii="DM Sans" w:hAnsi="DM Sans" w:eastAsia="DM Sans" w:cs="DM Sans"/>
-          <w:b w:val="0"/>
-          <w:bCs w:val="0"/>
-          <w:i w:val="0"/>
-          <w:iCs w:val="0"/>
-          <w:caps w:val="0"/>
-          <w:smallCaps w:val="0"/>
-          <w:noProof w:val="0"/>
-          <w:color w:val="000000" w:themeColor="text1" w:themeTint="FF" w:themeShade="FF"/>
-          <w:sz w:val="22"/>
-          <w:szCs w:val="22"/>
-          <w:lang w:val="es-ES"/>
-        </w:rPr>
-      </w:pPr>
-    </w:p>
-    <w:p>
-      <w:pPr>
-        <w:rPr>
-          <w:rFonts w:ascii="DM Sans" w:hAnsi="DM Sans" w:eastAsia="DM Sans" w:cs="DM Sans"/>
-          <w:b w:val="0"/>
-          <w:bCs w:val="0"/>
-          <w:i w:val="0"/>
-          <w:iCs w:val="0"/>
-          <w:caps w:val="0"/>
-          <w:smallCaps w:val="0"/>
-          <w:noProof w:val="0"/>
-          <w:color w:val="000000" w:themeColor="text1" w:themeTint="FF" w:themeShade="FF"/>
-          <w:sz w:val="22"/>
-          <w:szCs w:val="22"/>
-          <w:lang w:val="es-ES"/>
-        </w:rPr>
-      </w:pPr>
-    </w:p>
-    <w:p>
-      <w:pPr>
-        <w:rPr>
-          <w:rFonts w:ascii="DM Sans" w:hAnsi="DM Sans" w:eastAsia="DM Sans" w:cs="DM Sans"/>
-          <w:b w:val="0"/>
-          <w:bCs w:val="0"/>
-          <w:i w:val="0"/>
-          <w:iCs w:val="0"/>
-          <w:caps w:val="0"/>
-          <w:smallCaps w:val="0"/>
-          <w:noProof w:val="0"/>
-          <w:color w:val="000000" w:themeColor="text1" w:themeTint="FF" w:themeShade="FF"/>
-          <w:sz w:val="22"/>
-          <w:szCs w:val="22"/>
-          <w:lang w:val="es-ES"/>
-        </w:rPr>
-      </w:pPr>
-    </w:p>
-    <w:p>
-      <w:pPr>
-        <w:rPr>
-          <w:rFonts w:ascii="DM Sans" w:hAnsi="DM Sans" w:eastAsia="DM Sans" w:cs="DM Sans"/>
-          <w:b w:val="0"/>
-          <w:bCs w:val="0"/>
-          <w:i w:val="0"/>
-          <w:iCs w:val="0"/>
-          <w:caps w:val="0"/>
-          <w:smallCaps w:val="0"/>
-          <w:noProof w:val="0"/>
-          <w:color w:val="000000" w:themeColor="text1" w:themeTint="FF" w:themeShade="FF"/>
-          <w:sz w:val="22"/>
-          <w:szCs w:val="22"/>
-          <w:lang w:val="es-ES"/>
-        </w:rPr>
-      </w:pPr>
-    </w:p>
-    <w:p>
-      <w:pPr>
-        <w:rPr>
-          <w:rFonts w:ascii="DM Sans" w:hAnsi="DM Sans" w:eastAsia="DM Sans" w:cs="DM Sans"/>
-          <w:b w:val="0"/>
-          <w:bCs w:val="0"/>
-          <w:i w:val="0"/>
-          <w:iCs w:val="0"/>
-          <w:caps w:val="0"/>
-          <w:smallCaps w:val="0"/>
-          <w:noProof w:val="0"/>
-          <w:color w:val="000000" w:themeColor="text1" w:themeTint="FF" w:themeShade="FF"/>
-          <w:sz w:val="22"/>
-          <w:szCs w:val="22"/>
-          <w:lang w:val="es-ES"/>
-        </w:rPr>
-      </w:pPr>
-    </w:p>
-    <w:p>
-      <w:pPr>
-        <w:pStyle w:val="ListParagraph"/>
-        <w:numPr>
-          <w:ilvl w:val="0"/>
-          <w:numId w:val="10"/>
-        </w:numPr>
-        <w:rPr>
-          <w:rFonts w:ascii="DM Sans" w:hAnsi="DM Sans" w:eastAsia="DM Sans" w:cs="DM Sans"/>
-          <w:b w:val="0"/>
-          <w:bCs w:val="0"/>
-          <w:i w:val="0"/>
-          <w:iCs w:val="0"/>
-          <w:caps w:val="0"/>
-          <w:smallCaps w:val="0"/>
-          <w:noProof w:val="0"/>
-          <w:color w:val="000000" w:themeColor="text1" w:themeTint="FF" w:themeShade="FF"/>
-          <w:sz w:val="40"/>
-          <w:szCs w:val="40"/>
-          <w:lang w:val="es-ES"/>
-        </w:rPr>
-      </w:pPr>
-      <w:r>
-        <w:rPr>
-          <w:rFonts w:ascii="DM Sans" w:hAnsi="DM Sans" w:eastAsia="DM Sans" w:cs="DM Sans"/>
-          <w:b w:val="0"/>
-          <w:bCs w:val="0"/>
-          <w:i w:val="0"/>
-          <w:iCs w:val="0"/>
-          <w:caps w:val="0"/>
-          <w:smallCaps w:val="0"/>
-          <w:noProof w:val="0"/>
-          <w:color w:val="000000" w:themeColor="text1" w:themeTint="FF" w:themeShade="FF"/>
-          <w:sz w:val="40"/>
-          <w:szCs w:val="40"/>
-          <w:lang w:val="es-419"/>
-        </w:rPr>
-        <w:t>Stored Procedures</w:t>
-      </w:r>
-    </w:p>
-    <w:p>
-      <w:pPr>
-        <w:rPr>
-          <w:rFonts w:ascii="DM Sans" w:hAnsi="DM Sans" w:eastAsia="DM Sans" w:cs="DM Sans"/>
-          <w:b w:val="0"/>
-          <w:bCs w:val="0"/>
-          <w:i w:val="0"/>
-          <w:iCs w:val="0"/>
-          <w:caps w:val="0"/>
-          <w:smallCaps w:val="0"/>
-          <w:noProof w:val="0"/>
-          <w:color w:val="000000" w:themeColor="text1" w:themeTint="FF" w:themeShade="FF"/>
-          <w:sz w:val="40"/>
-          <w:szCs w:val="40"/>
-          <w:lang w:val="es-ES"/>
-        </w:rPr>
-      </w:pPr>
-      <w:r>
-        <w:drawing>
-          <wp:inline wp14:editId="50A8E707" wp14:anchorId="33D18BB9">
-            <wp:extent cx="9525" cy="9525"/>
-            <wp:effectExtent l="0" t="0" r="0" b="0"/>
-            <wp:docPr id="458629374" name="drawing" descr="Forma"/>
-            <wp:cNvGraphicFramePr>
-              <a:graphicFrameLocks noChangeAspect="1"/>
-            </wp:cNvGraphicFramePr>
-            <a:graphic>
-              <a:graphicData xmlns:a="http://schemas.openxmlformats.org/drawingml/2006/main" uri="http://schemas.openxmlformats.org/drawingml/2006/picture">
-                <pic:pic xmlns:pic="http://schemas.openxmlformats.org/drawingml/2006/picture">
-                  <pic:nvPicPr>
-                    <pic:cNvPr id="458629374" name=""/>
-                    <pic:cNvPicPr/>
-                  </pic:nvPicPr>
-                  <pic:blipFill>
-                    <a:blip xmlns:r="http://schemas.openxmlformats.org/officeDocument/2006/relationships" r:embed="rId1275716856">
-                      <a:extLst>
-                        <a:ext xmlns:a="http://schemas.openxmlformats.org/drawingml/2006/main" uri="{28A0092B-C50C-407E-A947-70E740481C1C}">
-                          <a14:useLocalDpi xmlns:a14="http://schemas.microsoft.com/office/drawing/2010/main" val="0"/>
-                        </a:ext>
-                      </a:extLst>
-                    </a:blip>
-                    <a:stretch>
-                      <a:fillRect/>
-                    </a:stretch>
-                  </pic:blipFill>
-                  <pic:spPr>
-                    <a:xfrm>
-                      <a:off x="0" y="0"/>
-                      <a:ext cx="9525" cy="9525"/>
-                    </a:xfrm>
-                    <a:prstGeom prst="rect">
-                      <a:avLst/>
-                    </a:prstGeom>
-                  </pic:spPr>
-                </pic:pic>
-              </a:graphicData>
-            </a:graphic>
-          </wp:inline>
-        </w:drawing>
-      </w:r>
-    </w:p>
-    <w:p>
-      <w:pPr>
-        <w:widowControl w:val="0"/>
-        <w:spacing w:after="200" w:line="240" w:lineRule="auto"/>
-        <w:rPr>
-          <w:rFonts w:ascii="Arial" w:hAnsi="Arial" w:eastAsia="Arial" w:cs="Arial"/>
-          <w:b w:val="0"/>
-          <w:bCs w:val="0"/>
-          <w:i w:val="0"/>
-          <w:iCs w:val="0"/>
-          <w:caps w:val="0"/>
-          <w:smallCaps w:val="0"/>
-          <w:noProof w:val="0"/>
-          <w:color w:val="434343"/>
-          <w:sz w:val="28"/>
-          <w:szCs w:val="28"/>
-          <w:lang w:val="es-ES"/>
-        </w:rPr>
-      </w:pPr>
-      <w:r>
-        <w:rPr>
-          <w:rFonts w:ascii="Arial" w:hAnsi="Arial" w:eastAsia="Arial" w:cs="Arial"/>
-          <w:b w:val="0"/>
-          <w:bCs w:val="0"/>
-          <w:i w:val="0"/>
-          <w:iCs w:val="0"/>
-          <w:caps w:val="0"/>
-          <w:smallCaps w:val="0"/>
-          <w:noProof w:val="0"/>
-          <w:color w:val="434343"/>
-          <w:sz w:val="28"/>
-          <w:szCs w:val="28"/>
-          <w:lang w:val="es-419"/>
-        </w:rPr>
-        <w:t>Procedimiento1:</w:t>
-      </w:r>
-    </w:p>
-    <w:p>
-      <w:pPr>
-        <w:widowControl w:val="0"/>
-        <w:spacing w:after="200" w:line="240" w:lineRule="auto"/>
-        <w:rPr>
-          <w:rFonts w:ascii="Segoe UI" w:hAnsi="Segoe UI" w:eastAsia="Segoe UI" w:cs="Segoe UI"/>
-          <w:b w:val="0"/>
-          <w:bCs w:val="0"/>
-          <w:i w:val="0"/>
-          <w:iCs w:val="0"/>
-          <w:caps w:val="0"/>
-          <w:smallCaps w:val="0"/>
-          <w:noProof w:val="0"/>
-          <w:color w:val="434343"/>
-          <w:sz w:val="20"/>
-          <w:szCs w:val="20"/>
-          <w:lang w:val="es-ES"/>
-        </w:rPr>
-      </w:pPr>
-      <w:r>
-        <w:rPr>
-          <w:rFonts w:ascii="Segoe UI" w:hAnsi="Segoe UI" w:eastAsia="Segoe UI" w:cs="Segoe UI"/>
-          <w:b w:val="0"/>
-          <w:bCs w:val="0"/>
-          <w:i w:val="0"/>
-          <w:iCs w:val="0"/>
-          <w:caps w:val="0"/>
-          <w:smallCaps w:val="0"/>
-          <w:noProof w:val="0"/>
-          <w:color w:val="434343"/>
-          <w:sz w:val="20"/>
-          <w:szCs w:val="20"/>
-          <w:lang w:val="es-419"/>
-        </w:rPr>
-        <w:t>Nombre del procedimiento almacenado: (Indicar el nombre del procedimiento almacenado).</w:t>
-      </w:r>
-    </w:p>
-    <w:p>
-      <w:pPr>
-        <w:widowControl w:val="0"/>
-        <w:spacing w:after="200" w:line="240" w:lineRule="auto"/>
-        <w:rPr>
-          <w:rFonts w:ascii="Segoe UI" w:hAnsi="Segoe UI" w:eastAsia="Segoe UI" w:cs="Segoe UI"/>
-          <w:b w:val="0"/>
-          <w:bCs w:val="0"/>
-          <w:i w:val="0"/>
-          <w:iCs w:val="0"/>
-          <w:caps w:val="0"/>
-          <w:smallCaps w:val="0"/>
-          <w:noProof w:val="0"/>
-          <w:color w:val="434343"/>
-          <w:sz w:val="20"/>
-          <w:szCs w:val="20"/>
-          <w:lang w:val="es-ES"/>
-        </w:rPr>
-      </w:pPr>
-      <w:r>
-        <w:rPr>
-          <w:rFonts w:ascii="Segoe UI" w:hAnsi="Segoe UI" w:eastAsia="Segoe UI" w:cs="Segoe UI"/>
-          <w:b w:val="0"/>
-          <w:bCs w:val="0"/>
-          <w:i w:val="0"/>
-          <w:iCs w:val="0"/>
-          <w:caps w:val="0"/>
-          <w:smallCaps w:val="0"/>
-          <w:noProof w:val="0"/>
-          <w:color w:val="434343"/>
-          <w:sz w:val="20"/>
-          <w:szCs w:val="20"/>
-          <w:lang w:val="es-419"/>
-        </w:rPr>
-        <w:t>Descripción: (Proporcionar una explicación clara y técnica de qué hace el procedimiento almacenado. Por darles un ejemplo pueden tener una descripción como la siguiente: Este procedimiento almacenado registra una nueva venta en la base de datos. Recibe como parámetros el cliente_id, el producto_id y la cantidad. Inserta un nuevo registro en la tabla ventas y actualiza el stock disponible en la tabla productos.)</w:t>
-      </w:r>
-    </w:p>
-    <w:p>
-      <w:pPr>
-        <w:widowControl w:val="0"/>
-        <w:spacing w:after="200" w:line="240" w:lineRule="auto"/>
-        <w:rPr>
-          <w:rFonts w:ascii="Segoe UI" w:hAnsi="Segoe UI" w:eastAsia="Segoe UI" w:cs="Segoe UI"/>
-          <w:b w:val="0"/>
-          <w:bCs w:val="0"/>
-          <w:i w:val="0"/>
-          <w:iCs w:val="0"/>
-          <w:caps w:val="0"/>
-          <w:smallCaps w:val="0"/>
-          <w:noProof w:val="0"/>
-          <w:color w:val="434343"/>
-          <w:sz w:val="20"/>
-          <w:szCs w:val="20"/>
-          <w:lang w:val="es-ES"/>
-        </w:rPr>
-      </w:pPr>
-      <w:r>
-        <w:rPr>
-          <w:rFonts w:ascii="Segoe UI" w:hAnsi="Segoe UI" w:eastAsia="Segoe UI" w:cs="Segoe UI"/>
-          <w:b w:val="0"/>
-          <w:bCs w:val="0"/>
-          <w:i w:val="0"/>
-          <w:iCs w:val="0"/>
-          <w:caps w:val="0"/>
-          <w:smallCaps w:val="0"/>
-          <w:noProof w:val="0"/>
-          <w:color w:val="434343"/>
-          <w:sz w:val="20"/>
-          <w:szCs w:val="20"/>
-          <w:lang w:val="es-419"/>
-        </w:rPr>
-        <w:t>Objetivo: (Explicación de por qué el procedimiento almacenado es necesario y qué problema resuelve o qué función cumple en el sistema en general. Por darles un ejemplo pueden tener un objetivo como el siguiente: Simplificar y centralizar el proceso de registrar ventas y actualizar el inventario, asegurando la consistencia de los datos y reduciendo la posibilidad de errores manuales. Este procedimiento facilita la gestión de ventas en el sistema al automatizar pasos clave del proceso de venta.)</w:t>
-      </w:r>
-    </w:p>
-    <w:p>
-      <w:pPr>
-        <w:widowControl w:val="0"/>
-        <w:spacing w:after="200" w:line="240" w:lineRule="auto"/>
-        <w:rPr>
-          <w:rFonts w:ascii="Segoe UI" w:hAnsi="Segoe UI" w:eastAsia="Segoe UI" w:cs="Segoe UI"/>
-          <w:b w:val="0"/>
-          <w:bCs w:val="0"/>
-          <w:i w:val="0"/>
-          <w:iCs w:val="0"/>
-          <w:caps w:val="0"/>
-          <w:smallCaps w:val="0"/>
-          <w:noProof w:val="0"/>
-          <w:color w:val="434343"/>
-          <w:sz w:val="20"/>
-          <w:szCs w:val="20"/>
-          <w:lang w:val="es-ES"/>
-        </w:rPr>
-      </w:pPr>
-      <w:r>
-        <w:rPr>
-          <w:rFonts w:ascii="Segoe UI" w:hAnsi="Segoe UI" w:eastAsia="Segoe UI" w:cs="Segoe UI"/>
-          <w:b w:val="0"/>
-          <w:bCs w:val="0"/>
-          <w:i w:val="0"/>
-          <w:iCs w:val="0"/>
-          <w:caps w:val="0"/>
-          <w:smallCaps w:val="0"/>
-          <w:noProof w:val="0"/>
-          <w:color w:val="434343"/>
-          <w:sz w:val="20"/>
-          <w:szCs w:val="20"/>
-          <w:lang w:val="es-419"/>
-        </w:rPr>
-        <w:t>Tablas/Datos: (En esta sección pueden indicar por texto que tablas están involucradas en el procedimiento almacenado, y también pueden mostrar una captura de pantalla con el ejemplo del procedimiento almacenado y con parte de lo que les devuelve o el resultado del procedimiento almacenado).</w:t>
-      </w:r>
-    </w:p>
-    <w:p>
-      <w:pPr>
-        <w:widowControl w:val="0"/>
-        <w:spacing w:after="200" w:line="240" w:lineRule="auto"/>
-        <w:rPr>
-          <w:rFonts w:ascii="Segoe UI" w:hAnsi="Segoe UI" w:eastAsia="Segoe UI" w:cs="Segoe UI"/>
-          <w:b w:val="0"/>
-          <w:bCs w:val="0"/>
-          <w:i w:val="0"/>
-          <w:iCs w:val="0"/>
-          <w:caps w:val="0"/>
-          <w:smallCaps w:val="0"/>
-          <w:noProof w:val="0"/>
-          <w:color w:val="434343"/>
-          <w:sz w:val="20"/>
-          <w:szCs w:val="20"/>
-          <w:lang w:val="es-ES"/>
-        </w:rPr>
-      </w:pPr>
-    </w:p>
-    <w:p>
-      <w:pPr>
-        <w:widowControl w:val="0"/>
-        <w:spacing w:after="200" w:line="240" w:lineRule="auto"/>
-        <w:rPr>
-          <w:rFonts w:ascii="Arial" w:hAnsi="Arial" w:eastAsia="Arial" w:cs="Arial"/>
-          <w:b w:val="0"/>
-          <w:bCs w:val="0"/>
-          <w:i w:val="0"/>
-          <w:iCs w:val="0"/>
-          <w:caps w:val="0"/>
-          <w:smallCaps w:val="0"/>
-          <w:noProof w:val="0"/>
-          <w:color w:val="434343"/>
-          <w:sz w:val="28"/>
-          <w:szCs w:val="28"/>
-          <w:lang w:val="es-ES"/>
-        </w:rPr>
-      </w:pPr>
-      <w:r>
-        <w:rPr>
-          <w:rFonts w:ascii="Arial" w:hAnsi="Arial" w:eastAsia="Arial" w:cs="Arial"/>
-          <w:b w:val="0"/>
-          <w:bCs w:val="0"/>
-          <w:i w:val="0"/>
-          <w:iCs w:val="0"/>
-          <w:caps w:val="0"/>
-          <w:smallCaps w:val="0"/>
-          <w:noProof w:val="0"/>
-          <w:color w:val="434343"/>
-          <w:sz w:val="28"/>
-          <w:szCs w:val="28"/>
-          <w:lang w:val="es-419"/>
-        </w:rPr>
-        <w:t>Procedure2:</w:t>
-      </w:r>
-    </w:p>
-    <w:p>
-      <w:pPr>
-        <w:widowControl w:val="0"/>
-        <w:spacing w:after="200" w:line="240" w:lineRule="auto"/>
-        <w:rPr>
-          <w:rFonts w:ascii="Segoe UI" w:hAnsi="Segoe UI" w:eastAsia="Segoe UI" w:cs="Segoe UI"/>
-          <w:b w:val="0"/>
-          <w:bCs w:val="0"/>
-          <w:i w:val="0"/>
-          <w:iCs w:val="0"/>
-          <w:caps w:val="0"/>
-          <w:smallCaps w:val="0"/>
-          <w:noProof w:val="0"/>
-          <w:color w:val="434343"/>
-          <w:sz w:val="20"/>
-          <w:szCs w:val="20"/>
-          <w:lang w:val="es-ES"/>
-        </w:rPr>
-      </w:pPr>
-      <w:r>
-        <w:rPr>
-          <w:rFonts w:ascii="Segoe UI" w:hAnsi="Segoe UI" w:eastAsia="Segoe UI" w:cs="Segoe UI"/>
-          <w:b w:val="0"/>
-          <w:bCs w:val="0"/>
-          <w:i w:val="0"/>
-          <w:iCs w:val="0"/>
-          <w:caps w:val="0"/>
-          <w:smallCaps w:val="0"/>
-          <w:noProof w:val="0"/>
-          <w:color w:val="434343"/>
-          <w:sz w:val="20"/>
-          <w:szCs w:val="20"/>
-          <w:lang w:val="es-419"/>
-        </w:rPr>
-        <w:t>Descripción:</w:t>
-      </w:r>
-    </w:p>
-    <w:p>
-      <w:pPr>
-        <w:widowControl w:val="0"/>
-        <w:spacing w:after="200" w:line="240" w:lineRule="auto"/>
-        <w:rPr>
-          <w:rFonts w:ascii="Segoe UI" w:hAnsi="Segoe UI" w:eastAsia="Segoe UI" w:cs="Segoe UI"/>
-          <w:b w:val="0"/>
-          <w:bCs w:val="0"/>
-          <w:i w:val="0"/>
-          <w:iCs w:val="0"/>
-          <w:caps w:val="0"/>
-          <w:smallCaps w:val="0"/>
-          <w:noProof w:val="0"/>
-          <w:color w:val="434343"/>
-          <w:sz w:val="20"/>
-          <w:szCs w:val="20"/>
-          <w:lang w:val="es-ES"/>
-        </w:rPr>
-      </w:pPr>
-      <w:r>
-        <w:rPr>
-          <w:rFonts w:ascii="Segoe UI" w:hAnsi="Segoe UI" w:eastAsia="Segoe UI" w:cs="Segoe UI"/>
-          <w:b w:val="0"/>
-          <w:bCs w:val="0"/>
-          <w:i w:val="0"/>
-          <w:iCs w:val="0"/>
-          <w:caps w:val="0"/>
-          <w:smallCaps w:val="0"/>
-          <w:noProof w:val="0"/>
-          <w:color w:val="434343"/>
-          <w:sz w:val="20"/>
-          <w:szCs w:val="20"/>
-          <w:lang w:val="es-419"/>
-        </w:rPr>
-        <w:t>Objetivo:</w:t>
-      </w:r>
-    </w:p>
-    <w:p>
-      <w:pPr>
-        <w:widowControl w:val="0"/>
-        <w:spacing w:after="200" w:line="240" w:lineRule="auto"/>
-        <w:rPr>
-          <w:rFonts w:ascii="Segoe UI" w:hAnsi="Segoe UI" w:eastAsia="Segoe UI" w:cs="Segoe UI"/>
-          <w:b w:val="0"/>
-          <w:bCs w:val="0"/>
-          <w:i w:val="0"/>
-          <w:iCs w:val="0"/>
-          <w:caps w:val="0"/>
-          <w:smallCaps w:val="0"/>
-          <w:noProof w:val="0"/>
-          <w:color w:val="434343"/>
-          <w:sz w:val="20"/>
-          <w:szCs w:val="20"/>
-          <w:lang w:val="es-ES"/>
-        </w:rPr>
-      </w:pPr>
-      <w:r>
-        <w:rPr>
-          <w:rFonts w:ascii="Segoe UI" w:hAnsi="Segoe UI" w:eastAsia="Segoe UI" w:cs="Segoe UI"/>
-          <w:b w:val="0"/>
-          <w:bCs w:val="0"/>
-          <w:i w:val="0"/>
-          <w:iCs w:val="0"/>
-          <w:caps w:val="0"/>
-          <w:smallCaps w:val="0"/>
-          <w:noProof w:val="0"/>
-          <w:color w:val="434343"/>
-          <w:sz w:val="20"/>
-          <w:szCs w:val="20"/>
-          <w:lang w:val="es-419"/>
-        </w:rPr>
-        <w:t xml:space="preserve">Tablas/Datos que manipulan: </w:t>
-      </w:r>
-    </w:p>
-    <w:p>
-      <w:pPr>
-        <w:rPr>
-          <w:rFonts w:ascii="DM Sans" w:hAnsi="DM Sans" w:eastAsia="DM Sans" w:cs="DM Sans"/>
-          <w:b w:val="0"/>
-          <w:bCs w:val="0"/>
-          <w:i w:val="0"/>
-          <w:iCs w:val="0"/>
-          <w:caps w:val="0"/>
-          <w:smallCaps w:val="0"/>
-          <w:noProof w:val="0"/>
-          <w:color w:val="000000" w:themeColor="text1" w:themeTint="FF" w:themeShade="FF"/>
-          <w:sz w:val="22"/>
-          <w:szCs w:val="22"/>
-          <w:lang w:val="es-ES"/>
-        </w:rPr>
-      </w:pPr>
-    </w:p>
-    <w:p>
-      <w:pPr>
-        <w:rPr>
-          <w:rFonts w:ascii="DM Sans" w:hAnsi="DM Sans" w:eastAsia="DM Sans" w:cs="DM Sans"/>
-          <w:b w:val="0"/>
-          <w:bCs w:val="0"/>
-          <w:i w:val="0"/>
-          <w:iCs w:val="0"/>
-          <w:caps w:val="0"/>
-          <w:smallCaps w:val="0"/>
-          <w:noProof w:val="0"/>
-          <w:color w:val="000000" w:themeColor="text1" w:themeTint="FF" w:themeShade="FF"/>
-          <w:sz w:val="40"/>
-          <w:szCs w:val="40"/>
-          <w:lang w:val="es-ES"/>
-        </w:rPr>
-      </w:pPr>
-    </w:p>
-    <w:p>
-      <w:pPr>
-        <w:rPr>
-          <w:rFonts w:ascii="DM Sans" w:hAnsi="DM Sans" w:eastAsia="DM Sans" w:cs="DM Sans"/>
-          <w:b w:val="0"/>
-          <w:bCs w:val="0"/>
-          <w:i w:val="0"/>
-          <w:iCs w:val="0"/>
-          <w:caps w:val="0"/>
-          <w:smallCaps w:val="0"/>
-          <w:noProof w:val="0"/>
-          <w:color w:val="000000" w:themeColor="text1" w:themeTint="FF" w:themeShade="FF"/>
-          <w:sz w:val="40"/>
-          <w:szCs w:val="40"/>
           <w:lang w:val="es-ES"/>
         </w:rPr>
       </w:pPr>
@@ -6438,7 +6615,7 @@
           <w:color w:val="434343"/>
           <w:sz w:val="28"/>
           <w:szCs w:val="28"/>
-          <w:lang w:val="es-ES"/>
+          <w:lang w:val="es-419"/>
         </w:rPr>
       </w:pPr>
       <w:r>
@@ -6456,7 +6633,58 @@
           <w:szCs w:val="28"/>
           <w:lang w:val="es-419"/>
         </w:rPr>
-        <w:t>Trigger2:</w:t>
+        <w:t>Trigger</w:t>
+      </w:r>
+      <w:r>
+        <w:rPr>
+          <w:rFonts w:ascii="Arial" w:hAnsi="Arial" w:eastAsia="Arial" w:cs="Arial"/>
+          <w:b w:val="0"/>
+          <w:bCs w:val="0"/>
+          <w:i w:val="0"/>
+          <w:iCs w:val="0"/>
+          <w:caps w:val="0"/>
+          <w:smallCaps w:val="0"/>
+          <w:noProof w:val="0"/>
+          <w:color w:val="434343"/>
+          <w:sz w:val="28"/>
+          <w:szCs w:val="28"/>
+          <w:lang w:val="es-419"/>
+        </w:rPr>
+        <w:t>1</w:t>
+      </w:r>
+      <w:r>
+        <w:rPr>
+          <w:rFonts w:ascii="Arial" w:hAnsi="Arial" w:eastAsia="Arial" w:cs="Arial"/>
+          <w:b w:val="0"/>
+          <w:bCs w:val="0"/>
+          <w:i w:val="0"/>
+          <w:iCs w:val="0"/>
+          <w:caps w:val="0"/>
+          <w:smallCaps w:val="0"/>
+          <w:noProof w:val="0"/>
+          <w:color w:val="434343"/>
+          <w:sz w:val="28"/>
+          <w:szCs w:val="28"/>
+          <w:lang w:val="es-419"/>
+        </w:rPr>
+        <w:t>:</w:t>
+      </w:r>
+      <w:r>
+        <w:rPr>
+          <w:rFonts w:ascii="Arial" w:hAnsi="Arial" w:eastAsia="Arial" w:cs="Arial"/>
+          <w:b w:val="0"/>
+          <w:bCs w:val="0"/>
+          <w:i w:val="0"/>
+          <w:iCs w:val="0"/>
+          <w:caps w:val="0"/>
+          <w:smallCaps w:val="0"/>
+          <w:noProof w:val="0"/>
+          <w:color w:val="434343"/>
+          <w:sz w:val="28"/>
+          <w:szCs w:val="28"/>
+          <w:lang w:val="es-419"/>
+        </w:rPr>
+        <w:t xml:space="preserve"> after_insert_reproduccion</w:t>
       </w:r>
     </w:p>
     <w:p>
@@ -6475,7 +6703,7 @@
           <w:color w:val="434343"/>
           <w:sz w:val="20"/>
           <w:szCs w:val="20"/>
-          <w:lang w:val="es-ES"/>
+          <w:lang w:val="es-419"/>
         </w:rPr>
       </w:pPr>
       <w:r>
@@ -6494,6 +6722,210 @@
           <w:lang w:val="es-419"/>
         </w:rPr>
         <w:t>Descripción:</w:t>
+      </w:r>
+      <w:r>
+        <w:rPr>
+          <w:rFonts w:ascii="Segoe UI" w:hAnsi="Segoe UI" w:eastAsia="Segoe UI" w:cs="Segoe UI"/>
+          <w:b w:val="0"/>
+          <w:bCs w:val="0"/>
+          <w:i w:val="0"/>
+          <w:iCs w:val="0"/>
+          <w:caps w:val="0"/>
+          <w:smallCaps w:val="0"/>
+          <w:noProof w:val="0"/>
+          <w:color w:val="434343"/>
+          <w:sz w:val="20"/>
+          <w:szCs w:val="20"/>
+          <w:lang w:val="es-419"/>
+        </w:rPr>
+        <w:t xml:space="preserve"> facilita el ingreso las reproducciones por un usuario de una </w:t>
+      </w:r>
+      <w:r>
+        <w:rPr>
+          <w:rFonts w:ascii="Segoe UI" w:hAnsi="Segoe UI" w:eastAsia="Segoe UI" w:cs="Segoe UI"/>
+          <w:b w:val="0"/>
+          <w:bCs w:val="0"/>
+          <w:i w:val="0"/>
+          <w:iCs w:val="0"/>
+          <w:caps w:val="0"/>
+          <w:smallCaps w:val="0"/>
+          <w:noProof w:val="0"/>
+          <w:color w:val="434343"/>
+          <w:sz w:val="20"/>
+          <w:szCs w:val="20"/>
+          <w:lang w:val="es-419"/>
+        </w:rPr>
+        <w:t>pelicula</w:t>
+      </w:r>
+      <w:r>
+        <w:rPr>
+          <w:rFonts w:ascii="Segoe UI" w:hAnsi="Segoe UI" w:eastAsia="Segoe UI" w:cs="Segoe UI"/>
+          <w:b w:val="0"/>
+          <w:bCs w:val="0"/>
+          <w:i w:val="0"/>
+          <w:iCs w:val="0"/>
+          <w:caps w:val="0"/>
+          <w:smallCaps w:val="0"/>
+          <w:noProof w:val="0"/>
+          <w:color w:val="434343"/>
+          <w:sz w:val="20"/>
+          <w:szCs w:val="20"/>
+          <w:lang w:val="es-419"/>
+        </w:rPr>
+        <w:t xml:space="preserve"> en </w:t>
+      </w:r>
+      <w:r>
+        <w:rPr>
+          <w:rFonts w:ascii="Segoe UI" w:hAnsi="Segoe UI" w:eastAsia="Segoe UI" w:cs="Segoe UI"/>
+          <w:b w:val="0"/>
+          <w:bCs w:val="0"/>
+          <w:i w:val="0"/>
+          <w:iCs w:val="0"/>
+          <w:caps w:val="0"/>
+          <w:smallCaps w:val="0"/>
+          <w:noProof w:val="0"/>
+          <w:color w:val="434343"/>
+          <w:sz w:val="20"/>
+          <w:szCs w:val="20"/>
+          <w:lang w:val="es-419"/>
+        </w:rPr>
+        <w:t>específico</w:t>
+      </w:r>
+      <w:r>
+        <w:rPr>
+          <w:rFonts w:ascii="Segoe UI" w:hAnsi="Segoe UI" w:eastAsia="Segoe UI" w:cs="Segoe UI"/>
+          <w:b w:val="0"/>
+          <w:bCs w:val="0"/>
+          <w:i w:val="0"/>
+          <w:iCs w:val="0"/>
+          <w:caps w:val="0"/>
+          <w:smallCaps w:val="0"/>
+          <w:noProof w:val="0"/>
+          <w:color w:val="434343"/>
+          <w:sz w:val="20"/>
+          <w:szCs w:val="20"/>
+          <w:lang w:val="es-419"/>
+        </w:rPr>
+        <w:t xml:space="preserve"> recibe la </w:t>
+      </w:r>
+      <w:r>
+        <w:rPr>
+          <w:rFonts w:ascii="Segoe UI" w:hAnsi="Segoe UI" w:eastAsia="Segoe UI" w:cs="Segoe UI"/>
+          <w:b w:val="0"/>
+          <w:bCs w:val="0"/>
+          <w:i w:val="0"/>
+          <w:iCs w:val="0"/>
+          <w:caps w:val="0"/>
+          <w:smallCaps w:val="0"/>
+          <w:noProof w:val="0"/>
+          <w:color w:val="434343"/>
+          <w:sz w:val="20"/>
+          <w:szCs w:val="20"/>
+          <w:lang w:val="es-419"/>
+        </w:rPr>
+        <w:t>id_peliculas</w:t>
+      </w:r>
+      <w:r>
+        <w:rPr>
+          <w:rFonts w:ascii="Segoe UI" w:hAnsi="Segoe UI" w:eastAsia="Segoe UI" w:cs="Segoe UI"/>
+          <w:b w:val="0"/>
+          <w:bCs w:val="0"/>
+          <w:i w:val="0"/>
+          <w:iCs w:val="0"/>
+          <w:caps w:val="0"/>
+          <w:smallCaps w:val="0"/>
+          <w:noProof w:val="0"/>
+          <w:color w:val="434343"/>
+          <w:sz w:val="20"/>
+          <w:szCs w:val="20"/>
+          <w:lang w:val="es-419"/>
+        </w:rPr>
+        <w:t xml:space="preserve">, el </w:t>
+      </w:r>
+      <w:r>
+        <w:rPr>
+          <w:rFonts w:ascii="Segoe UI" w:hAnsi="Segoe UI" w:eastAsia="Segoe UI" w:cs="Segoe UI"/>
+          <w:b w:val="0"/>
+          <w:bCs w:val="0"/>
+          <w:i w:val="0"/>
+          <w:iCs w:val="0"/>
+          <w:caps w:val="0"/>
+          <w:smallCaps w:val="0"/>
+          <w:noProof w:val="0"/>
+          <w:color w:val="434343"/>
+          <w:sz w:val="20"/>
+          <w:szCs w:val="20"/>
+          <w:lang w:val="es-419"/>
+        </w:rPr>
+        <w:t>id usuario</w:t>
+      </w:r>
+      <w:r>
+        <w:rPr>
+          <w:rFonts w:ascii="Segoe UI" w:hAnsi="Segoe UI" w:eastAsia="Segoe UI" w:cs="Segoe UI"/>
+          <w:b w:val="0"/>
+          <w:bCs w:val="0"/>
+          <w:i w:val="0"/>
+          <w:iCs w:val="0"/>
+          <w:caps w:val="0"/>
+          <w:smallCaps w:val="0"/>
+          <w:noProof w:val="0"/>
+          <w:color w:val="434343"/>
+          <w:sz w:val="20"/>
+          <w:szCs w:val="20"/>
+          <w:lang w:val="es-419"/>
+        </w:rPr>
+        <w:t xml:space="preserve">, la fecha y la </w:t>
+      </w:r>
+      <w:r>
+        <w:rPr>
+          <w:rFonts w:ascii="Segoe UI" w:hAnsi="Segoe UI" w:eastAsia="Segoe UI" w:cs="Segoe UI"/>
+          <w:b w:val="0"/>
+          <w:bCs w:val="0"/>
+          <w:i w:val="0"/>
+          <w:iCs w:val="0"/>
+          <w:caps w:val="0"/>
+          <w:smallCaps w:val="0"/>
+          <w:noProof w:val="0"/>
+          <w:color w:val="434343"/>
+          <w:sz w:val="20"/>
+          <w:szCs w:val="20"/>
+          <w:lang w:val="es-419"/>
+        </w:rPr>
+        <w:t>duración</w:t>
+      </w:r>
+      <w:r>
+        <w:rPr>
+          <w:rFonts w:ascii="Segoe UI" w:hAnsi="Segoe UI" w:eastAsia="Segoe UI" w:cs="Segoe UI"/>
+          <w:b w:val="0"/>
+          <w:bCs w:val="0"/>
+          <w:i w:val="0"/>
+          <w:iCs w:val="0"/>
+          <w:caps w:val="0"/>
+          <w:smallCaps w:val="0"/>
+          <w:noProof w:val="0"/>
+          <w:color w:val="434343"/>
+          <w:sz w:val="20"/>
+          <w:szCs w:val="20"/>
+          <w:lang w:val="es-419"/>
+        </w:rPr>
+        <w:t xml:space="preserve"> de la </w:t>
+      </w:r>
+      <w:r>
+        <w:rPr>
+          <w:rFonts w:ascii="Segoe UI" w:hAnsi="Segoe UI" w:eastAsia="Segoe UI" w:cs="Segoe UI"/>
+          <w:b w:val="0"/>
+          <w:bCs w:val="0"/>
+          <w:i w:val="0"/>
+          <w:iCs w:val="0"/>
+          <w:caps w:val="0"/>
+          <w:smallCaps w:val="0"/>
+          <w:noProof w:val="0"/>
+          <w:color w:val="434343"/>
+          <w:sz w:val="20"/>
+          <w:szCs w:val="20"/>
+          <w:lang w:val="es-419"/>
+        </w:rPr>
+        <w:t>película</w:t>
       </w:r>
     </w:p>
     <w:p>
@@ -6512,7 +6944,7 @@
           <w:color w:val="434343"/>
           <w:sz w:val="20"/>
           <w:szCs w:val="20"/>
-          <w:lang w:val="es-ES"/>
+          <w:lang w:val="es-419"/>
         </w:rPr>
       </w:pPr>
       <w:r>
@@ -6531,6 +6963,91 @@
           <w:lang w:val="es-419"/>
         </w:rPr>
         <w:t>Objetivo:</w:t>
+      </w:r>
+      <w:r>
+        <w:rPr>
+          <w:rFonts w:ascii="Segoe UI" w:hAnsi="Segoe UI" w:eastAsia="Segoe UI" w:cs="Segoe UI"/>
+          <w:b w:val="0"/>
+          <w:bCs w:val="0"/>
+          <w:i w:val="0"/>
+          <w:iCs w:val="0"/>
+          <w:caps w:val="0"/>
+          <w:smallCaps w:val="0"/>
+          <w:noProof w:val="0"/>
+          <w:color w:val="434343"/>
+          <w:sz w:val="20"/>
+          <w:szCs w:val="20"/>
+          <w:lang w:val="es-419"/>
+        </w:rPr>
+        <w:t xml:space="preserve"> tiene como objetivo agregar cada </w:t>
+      </w:r>
+      <w:r>
+        <w:rPr>
+          <w:rFonts w:ascii="Segoe UI" w:hAnsi="Segoe UI" w:eastAsia="Segoe UI" w:cs="Segoe UI"/>
+          <w:b w:val="0"/>
+          <w:bCs w:val="0"/>
+          <w:i w:val="0"/>
+          <w:iCs w:val="0"/>
+          <w:caps w:val="0"/>
+          <w:smallCaps w:val="0"/>
+          <w:noProof w:val="0"/>
+          <w:color w:val="434343"/>
+          <w:sz w:val="20"/>
+          <w:szCs w:val="20"/>
+          <w:lang w:val="es-419"/>
+        </w:rPr>
+        <w:t>reproducción</w:t>
+      </w:r>
+      <w:r>
+        <w:rPr>
+          <w:rFonts w:ascii="Segoe UI" w:hAnsi="Segoe UI" w:eastAsia="Segoe UI" w:cs="Segoe UI"/>
+          <w:b w:val="0"/>
+          <w:bCs w:val="0"/>
+          <w:i w:val="0"/>
+          <w:iCs w:val="0"/>
+          <w:caps w:val="0"/>
+          <w:smallCaps w:val="0"/>
+          <w:noProof w:val="0"/>
+          <w:color w:val="434343"/>
+          <w:sz w:val="20"/>
+          <w:szCs w:val="20"/>
+          <w:lang w:val="es-419"/>
+        </w:rPr>
+        <w:t xml:space="preserve"> de cada </w:t>
+      </w:r>
+      <w:r>
+        <w:rPr>
+          <w:rFonts w:ascii="Segoe UI" w:hAnsi="Segoe UI" w:eastAsia="Segoe UI" w:cs="Segoe UI"/>
+          <w:b w:val="0"/>
+          <w:bCs w:val="0"/>
+          <w:i w:val="0"/>
+          <w:iCs w:val="0"/>
+          <w:caps w:val="0"/>
+          <w:smallCaps w:val="0"/>
+          <w:noProof w:val="0"/>
+          <w:color w:val="434343"/>
+          <w:sz w:val="20"/>
+          <w:szCs w:val="20"/>
+          <w:lang w:val="es-419"/>
+        </w:rPr>
+        <w:t>pelicula</w:t>
+      </w:r>
+      <w:r>
+        <w:rPr>
+          <w:rFonts w:ascii="Segoe UI" w:hAnsi="Segoe UI" w:eastAsia="Segoe UI" w:cs="Segoe UI"/>
+          <w:b w:val="0"/>
+          <w:bCs w:val="0"/>
+          <w:i w:val="0"/>
+          <w:iCs w:val="0"/>
+          <w:caps w:val="0"/>
+          <w:smallCaps w:val="0"/>
+          <w:noProof w:val="0"/>
+          <w:color w:val="434343"/>
+          <w:sz w:val="20"/>
+          <w:szCs w:val="20"/>
+          <w:lang w:val="es-419"/>
+        </w:rPr>
+        <w:t xml:space="preserve"> por usuario </w:t>
       </w:r>
     </w:p>
     <w:p>
@@ -6568,6 +7085,23 @@
           <w:lang w:val="es-419"/>
         </w:rPr>
         <w:t>Tablas involucradas:</w:t>
+      </w:r>
+      <w:r>
+        <w:rPr>
+          <w:rFonts w:ascii="Segoe UI" w:hAnsi="Segoe UI" w:eastAsia="Segoe UI" w:cs="Segoe UI"/>
+          <w:b w:val="0"/>
+          <w:bCs w:val="0"/>
+          <w:i w:val="0"/>
+          <w:iCs w:val="0"/>
+          <w:caps w:val="0"/>
+          <w:smallCaps w:val="0"/>
+          <w:noProof w:val="0"/>
+          <w:color w:val="434343"/>
+          <w:sz w:val="20"/>
+          <w:szCs w:val="20"/>
+          <w:lang w:val="es-419"/>
+        </w:rPr>
+        <w:t xml:space="preserve"> reproducciones y peliculas</w:t>
       </w:r>
     </w:p>
     <w:p>

</xml_diff>